<commit_message>
Recursos guion 1 grado 9 Ok
</commit_message>
<xml_diff>
--- a/fuentes/contenidos/grado09/guion01/LE_09_01_REC10.docx
+++ b/fuentes/contenidos/grado09/guion01/LE_09_01_REC10.docx
@@ -1,6 +1,6 @@
 
 <file path=word/document.xml><?xml version="1.0" encoding="utf-8"?>
-<w:document xmlns:wpc="http://schemas.microsoft.com/office/word/2010/wordprocessingCanvas" xmlns:mc="http://schemas.openxmlformats.org/markup-compatibility/2006" xmlns:o="urn:schemas-microsoft-com:office:office" xmlns:r="http://schemas.openxmlformats.org/officeDocument/2006/relationships" xmlns:m="http://schemas.openxmlformats.org/officeDocument/2006/math" xmlns:v="urn:schemas-microsoft-com:vml" xmlns:wp14="http://schemas.microsoft.com/office/word/2010/wordprocessingDrawing" xmlns:wp="http://schemas.openxmlformats.org/drawingml/2006/wordprocessingDrawing" xmlns:w10="urn:schemas-microsoft-com:office:word" xmlns:w="http://schemas.openxmlformats.org/wordprocessingml/2006/main" xmlns:w14="http://schemas.microsoft.com/office/word/2010/wordml" xmlns:wpg="http://schemas.microsoft.com/office/word/2010/wordprocessingGroup" xmlns:wpi="http://schemas.microsoft.com/office/word/2010/wordprocessingInk" xmlns:wne="http://schemas.microsoft.com/office/word/2006/wordml" xmlns:wps="http://schemas.microsoft.com/office/word/2010/wordprocessingShape" mc:Ignorable="w14 wp14">
+<w:document xmlns:wpc="http://schemas.microsoft.com/office/word/2010/wordprocessingCanvas" xmlns:mc="http://schemas.openxmlformats.org/markup-compatibility/2006" xmlns:o="urn:schemas-microsoft-com:office:office" xmlns:r="http://schemas.openxmlformats.org/officeDocument/2006/relationships" xmlns:m="http://schemas.openxmlformats.org/officeDocument/2006/math" xmlns:v="urn:schemas-microsoft-com:vml" xmlns:wp14="http://schemas.microsoft.com/office/word/2010/wordprocessingDrawing" xmlns:wp="http://schemas.openxmlformats.org/drawingml/2006/wordprocessingDrawing" xmlns:w10="urn:schemas-microsoft-com:office:word" xmlns:w="http://schemas.openxmlformats.org/wordprocessingml/2006/main" xmlns:w14="http://schemas.microsoft.com/office/word/2010/wordml" xmlns:w15="http://schemas.microsoft.com/office/word/2012/wordml" xmlns:wpg="http://schemas.microsoft.com/office/word/2010/wordprocessingGroup" xmlns:wpi="http://schemas.microsoft.com/office/word/2010/wordprocessingInk" xmlns:wne="http://schemas.microsoft.com/office/word/2006/wordml" xmlns:wps="http://schemas.microsoft.com/office/word/2010/wordprocessingShape" mc:Ignorable="w14 w15 wp14">
   <w:body>
     <w:p>
       <w:pPr>
@@ -562,8 +562,6 @@
         </w:rPr>
         <w:t>9</w:t>
       </w:r>
-      <w:bookmarkStart w:id="0" w:name="_GoBack"/>
-      <w:bookmarkEnd w:id="0"/>
       <w:r>
         <w:rPr>
           <w:rFonts w:ascii="Arial" w:hAnsi="Arial" w:cs="Arial"/>
@@ -2041,7 +2039,26 @@
           <w:szCs w:val="18"/>
           <w:lang w:val="es-ES_tradnl"/>
         </w:rPr>
-        <w:t xml:space="preserve"> 2</w:t>
+        <w:t xml:space="preserve"> </w:t>
+      </w:r>
+    </w:p>
+    <w:p>
+      <w:pPr>
+        <w:rPr>
+          <w:rFonts w:ascii="Arial" w:hAnsi="Arial"/>
+          <w:sz w:val="18"/>
+          <w:szCs w:val="18"/>
+          <w:lang w:val="es-ES_tradnl"/>
+        </w:rPr>
+      </w:pPr>
+      <w:r>
+        <w:rPr>
+          <w:rFonts w:ascii="Arial" w:hAnsi="Arial"/>
+          <w:sz w:val="18"/>
+          <w:szCs w:val="18"/>
+          <w:lang w:val="es-ES_tradnl"/>
+        </w:rPr>
+        <w:t>2</w:t>
       </w:r>
     </w:p>
     <w:p>
@@ -2638,6 +2655,7 @@
           <w:szCs w:val="18"/>
           <w:lang w:val="es-ES_tradnl"/>
         </w:rPr>
+        <w:lastRenderedPageBreak/>
         <w:t xml:space="preserve">Tenga en cuenta que el video trata acerca del origen, el apogeo y el declive de los incas. En ese sentido, sugiera a sus estudiantes que </w:t>
       </w:r>
       <w:r>
@@ -2665,8 +2683,844 @@
           <w:szCs w:val="18"/>
           <w:lang w:val="es-ES_tradnl"/>
         </w:rPr>
-        <w:t xml:space="preserve"> con </w:t>
-      </w:r>
+        <w:t xml:space="preserve"> con acontecimientos, nombres y fechas</w:t>
+      </w:r>
+      <w:r>
+        <w:rPr>
+          <w:rFonts w:ascii="Arial" w:hAnsi="Arial"/>
+          <w:sz w:val="18"/>
+          <w:szCs w:val="18"/>
+          <w:lang w:val="es-ES_tradnl"/>
+        </w:rPr>
+        <w:t xml:space="preserve"> a </w:t>
+      </w:r>
+      <w:r>
+        <w:rPr>
+          <w:rFonts w:ascii="Arial" w:hAnsi="Arial"/>
+          <w:sz w:val="18"/>
+          <w:szCs w:val="18"/>
+          <w:lang w:val="es-ES_tradnl"/>
+        </w:rPr>
+        <w:t>medida</w:t>
+      </w:r>
+      <w:r>
+        <w:rPr>
+          <w:rFonts w:ascii="Arial" w:hAnsi="Arial"/>
+          <w:sz w:val="18"/>
+          <w:szCs w:val="18"/>
+          <w:lang w:val="es-ES_tradnl"/>
+        </w:rPr>
+        <w:t xml:space="preserve"> que observan el recurso. Esto les permitirá resolver algunas de las preguntas que se plantean en la sección </w:t>
+      </w:r>
+      <w:r>
+        <w:rPr>
+          <w:rFonts w:ascii="Arial" w:hAnsi="Arial"/>
+          <w:i/>
+          <w:sz w:val="18"/>
+          <w:szCs w:val="18"/>
+          <w:lang w:val="es-ES_tradnl"/>
+        </w:rPr>
+        <w:t>Comprensión</w:t>
+      </w:r>
+      <w:r>
+        <w:rPr>
+          <w:rFonts w:ascii="Arial" w:hAnsi="Arial"/>
+          <w:sz w:val="18"/>
+          <w:szCs w:val="18"/>
+          <w:lang w:val="es-ES_tradnl"/>
+        </w:rPr>
+        <w:t>.</w:t>
+      </w:r>
+    </w:p>
+    <w:p>
+      <w:pPr>
+        <w:rPr>
+          <w:rFonts w:ascii="Arial" w:hAnsi="Arial"/>
+          <w:sz w:val="18"/>
+          <w:szCs w:val="18"/>
+          <w:lang w:val="es-ES_tradnl"/>
+        </w:rPr>
+      </w:pPr>
+    </w:p>
+    <w:p>
+      <w:pPr>
+        <w:rPr>
+          <w:rFonts w:ascii="Arial" w:hAnsi="Arial"/>
+          <w:b/>
+          <w:sz w:val="18"/>
+          <w:szCs w:val="18"/>
+          <w:lang w:val="es-ES_tradnl"/>
+        </w:rPr>
+      </w:pPr>
+      <w:r>
+        <w:rPr>
+          <w:rFonts w:ascii="Arial" w:hAnsi="Arial"/>
+          <w:b/>
+          <w:sz w:val="18"/>
+          <w:szCs w:val="18"/>
+          <w:lang w:val="es-ES_tradnl"/>
+        </w:rPr>
+        <w:t>Después de la presentación</w:t>
+      </w:r>
+    </w:p>
+    <w:p>
+      <w:pPr>
+        <w:rPr>
+          <w:rFonts w:ascii="Arial" w:hAnsi="Arial"/>
+          <w:b/>
+          <w:sz w:val="18"/>
+          <w:szCs w:val="18"/>
+          <w:lang w:val="es-ES_tradnl"/>
+        </w:rPr>
+      </w:pPr>
+    </w:p>
+    <w:p>
+      <w:pPr>
+        <w:rPr>
+          <w:rFonts w:ascii="Arial" w:hAnsi="Arial"/>
+          <w:sz w:val="18"/>
+          <w:szCs w:val="18"/>
+          <w:lang w:val="es-ES_tradnl"/>
+        </w:rPr>
+      </w:pPr>
+      <w:r>
+        <w:rPr>
+          <w:rFonts w:ascii="Arial" w:hAnsi="Arial"/>
+          <w:sz w:val="18"/>
+          <w:szCs w:val="18"/>
+          <w:lang w:val="es-ES_tradnl"/>
+        </w:rPr>
+        <w:t xml:space="preserve">Retome la afirmación según la cual el </w:t>
+      </w:r>
+      <w:r>
+        <w:rPr>
+          <w:rFonts w:ascii="Arial" w:hAnsi="Arial"/>
+          <w:sz w:val="18"/>
+          <w:szCs w:val="18"/>
+          <w:lang w:val="es-ES_tradnl"/>
+        </w:rPr>
+        <w:t>I</w:t>
+      </w:r>
+      <w:r>
+        <w:rPr>
+          <w:rFonts w:ascii="Arial" w:hAnsi="Arial"/>
+          <w:sz w:val="18"/>
+          <w:szCs w:val="18"/>
+          <w:lang w:val="es-ES_tradnl"/>
+        </w:rPr>
+        <w:t>mperio inca se basaba en la conciencia mítica. Con base en esto, demuestre que sus leyendas y mitos se reflejaron en su organización social, como se puede notar, por ejemplo, en Machu Picchu. A fin de que sus estudiantes tengan otro referente</w:t>
+      </w:r>
+      <w:r>
+        <w:rPr>
+          <w:rFonts w:ascii="Arial" w:hAnsi="Arial"/>
+          <w:sz w:val="18"/>
+          <w:szCs w:val="18"/>
+          <w:lang w:val="es-ES_tradnl"/>
+        </w:rPr>
+        <w:t xml:space="preserve"> semejante</w:t>
+      </w:r>
+      <w:r>
+        <w:rPr>
+          <w:rFonts w:ascii="Arial" w:hAnsi="Arial"/>
+          <w:sz w:val="18"/>
+          <w:szCs w:val="18"/>
+          <w:lang w:val="es-ES_tradnl"/>
+        </w:rPr>
+        <w:t xml:space="preserve">, remítase a los ejemplos del juego de pelota maya, los sacrificios humanos de los aztecas y la celebración del </w:t>
+      </w:r>
+      <w:r>
+        <w:rPr>
+          <w:rFonts w:ascii="Arial" w:hAnsi="Arial"/>
+          <w:sz w:val="18"/>
+          <w:szCs w:val="18"/>
+          <w:lang w:val="es-ES_tradnl"/>
+        </w:rPr>
+        <w:t xml:space="preserve">Inti </w:t>
+      </w:r>
+      <w:proofErr w:type="spellStart"/>
+      <w:r>
+        <w:rPr>
+          <w:rFonts w:ascii="Arial" w:hAnsi="Arial"/>
+          <w:sz w:val="18"/>
+          <w:szCs w:val="18"/>
+          <w:lang w:val="es-ES_tradnl"/>
+        </w:rPr>
+        <w:t>Raymi</w:t>
+      </w:r>
+      <w:proofErr w:type="spellEnd"/>
+      <w:r>
+        <w:rPr>
+          <w:rFonts w:ascii="Arial" w:hAnsi="Arial"/>
+          <w:sz w:val="18"/>
+          <w:szCs w:val="18"/>
+          <w:lang w:val="es-ES_tradnl"/>
+        </w:rPr>
+        <w:t xml:space="preserve">, los cuales se encuentran en la sección </w:t>
+      </w:r>
+      <w:r>
+        <w:rPr>
+          <w:rFonts w:ascii="Arial" w:hAnsi="Arial"/>
+          <w:i/>
+          <w:sz w:val="18"/>
+          <w:szCs w:val="18"/>
+          <w:lang w:val="es-ES_tradnl"/>
+        </w:rPr>
+        <w:t>Recuerda</w:t>
+      </w:r>
+      <w:r>
+        <w:rPr>
+          <w:rFonts w:ascii="Arial" w:hAnsi="Arial"/>
+          <w:sz w:val="18"/>
+          <w:szCs w:val="18"/>
+          <w:lang w:val="es-ES_tradnl"/>
+        </w:rPr>
+        <w:t xml:space="preserve"> que precede a este recurso.</w:t>
+      </w:r>
+    </w:p>
+    <w:p>
+      <w:pPr>
+        <w:rPr>
+          <w:rFonts w:ascii="Arial" w:hAnsi="Arial"/>
+          <w:sz w:val="18"/>
+          <w:szCs w:val="18"/>
+          <w:lang w:val="es-ES_tradnl"/>
+        </w:rPr>
+      </w:pPr>
+    </w:p>
+    <w:p>
+      <w:pPr>
+        <w:rPr>
+          <w:rFonts w:ascii="Arial" w:hAnsi="Arial"/>
+          <w:sz w:val="18"/>
+          <w:szCs w:val="18"/>
+          <w:lang w:val="es-ES_tradnl"/>
+        </w:rPr>
+      </w:pPr>
+      <w:r>
+        <w:rPr>
+          <w:rFonts w:ascii="Arial" w:hAnsi="Arial"/>
+          <w:sz w:val="18"/>
+          <w:szCs w:val="18"/>
+          <w:lang w:val="es-ES_tradnl"/>
+        </w:rPr>
+        <w:t>Aluda, también, a la ciudad maya de Copán. Estos ejemplos serán suficientes para que sus estudiantes inicien la redacción de sus ensayos. Si lo cree pertinente, elija los mejores ensayos de este proyecto y solicite que sus autores los presenten a modo de ponencia en una sesión especial.</w:t>
+      </w:r>
+      <w:r>
+        <w:rPr>
+          <w:rFonts w:ascii="Arial" w:hAnsi="Arial"/>
+          <w:sz w:val="18"/>
+          <w:szCs w:val="18"/>
+          <w:lang w:val="es-ES_tradnl"/>
+        </w:rPr>
+        <w:t xml:space="preserve"> Esto permitirá un espacio de reflexión sobre las culturas precolombinas que propiciará un mejor acercamiento a sus literaturas.</w:t>
+      </w:r>
+    </w:p>
+    <w:p>
+      <w:pPr>
+        <w:rPr>
+          <w:rFonts w:ascii="Arial" w:hAnsi="Arial"/>
+          <w:sz w:val="18"/>
+          <w:szCs w:val="18"/>
+          <w:lang w:val="es-ES_tradnl"/>
+        </w:rPr>
+      </w:pPr>
+    </w:p>
+    <w:p>
+      <w:pPr>
+        <w:rPr>
+          <w:rFonts w:ascii="Arial" w:hAnsi="Arial"/>
+          <w:b/>
+          <w:sz w:val="18"/>
+          <w:szCs w:val="18"/>
+          <w:lang w:val="es-ES_tradnl"/>
+        </w:rPr>
+      </w:pPr>
+      <w:r>
+        <w:rPr>
+          <w:rFonts w:ascii="Arial" w:hAnsi="Arial"/>
+          <w:b/>
+          <w:sz w:val="18"/>
+          <w:szCs w:val="18"/>
+          <w:lang w:val="es-ES_tradnl"/>
+        </w:rPr>
+        <w:t xml:space="preserve">FICHA DEL </w:t>
+      </w:r>
+      <w:r>
+        <w:rPr>
+          <w:rFonts w:ascii="Arial" w:hAnsi="Arial"/>
+          <w:b/>
+          <w:sz w:val="18"/>
+          <w:szCs w:val="18"/>
+          <w:lang w:val="es-ES_tradnl"/>
+        </w:rPr>
+        <w:t>ESTUDIANTE</w:t>
+      </w:r>
+    </w:p>
+    <w:p>
+      <w:pPr>
+        <w:rPr>
+          <w:rFonts w:ascii="Arial" w:hAnsi="Arial"/>
+          <w:sz w:val="18"/>
+          <w:szCs w:val="18"/>
+          <w:lang w:val="es-ES_tradnl"/>
+        </w:rPr>
+      </w:pPr>
+    </w:p>
+    <w:p>
+      <w:pPr>
+        <w:rPr>
+          <w:rFonts w:ascii="Arial" w:hAnsi="Arial"/>
+          <w:sz w:val="18"/>
+          <w:szCs w:val="18"/>
+          <w:lang w:val="es-ES_tradnl"/>
+        </w:rPr>
+      </w:pPr>
+      <w:r>
+        <w:rPr>
+          <w:rFonts w:ascii="Arial" w:hAnsi="Arial"/>
+          <w:sz w:val="18"/>
+          <w:szCs w:val="18"/>
+          <w:lang w:val="es-ES_tradnl"/>
+        </w:rPr>
+        <w:t xml:space="preserve">El </w:t>
+      </w:r>
+      <w:r>
+        <w:rPr>
+          <w:rFonts w:ascii="Arial" w:hAnsi="Arial"/>
+          <w:sz w:val="18"/>
+          <w:szCs w:val="18"/>
+          <w:lang w:val="es-ES_tradnl"/>
+        </w:rPr>
+        <w:t>I</w:t>
+      </w:r>
+      <w:r>
+        <w:rPr>
+          <w:rFonts w:ascii="Arial" w:hAnsi="Arial"/>
+          <w:sz w:val="18"/>
+          <w:szCs w:val="18"/>
+          <w:lang w:val="es-ES_tradnl"/>
+        </w:rPr>
+        <w:t>mperio inca</w:t>
+      </w:r>
+    </w:p>
+    <w:p>
+      <w:pPr>
+        <w:rPr>
+          <w:rFonts w:ascii="Arial" w:hAnsi="Arial"/>
+          <w:sz w:val="18"/>
+          <w:szCs w:val="18"/>
+          <w:lang w:val="es-ES_tradnl"/>
+        </w:rPr>
+      </w:pPr>
+    </w:p>
+    <w:p>
+      <w:pPr>
+        <w:rPr>
+          <w:rFonts w:ascii="Arial" w:hAnsi="Arial" w:cs="Arial"/>
+          <w:sz w:val="18"/>
+          <w:szCs w:val="18"/>
+          <w:lang w:val="es-ES"/>
+        </w:rPr>
+      </w:pPr>
+      <w:r>
+        <w:rPr>
+          <w:rFonts w:ascii="Arial" w:hAnsi="Arial" w:cs="Arial"/>
+          <w:sz w:val="18"/>
+          <w:szCs w:val="18"/>
+          <w:lang w:val="es-ES"/>
+        </w:rPr>
+        <w:t>Interactivo</w:t>
+      </w:r>
+      <w:r>
+        <w:rPr>
+          <w:rFonts w:ascii="Arial" w:hAnsi="Arial" w:cs="Arial"/>
+          <w:sz w:val="18"/>
+          <w:szCs w:val="18"/>
+          <w:lang w:val="es-ES"/>
+        </w:rPr>
+        <w:t xml:space="preserve"> para trabajar acerca de la periodización, las etapas y las características del </w:t>
+      </w:r>
+      <w:r>
+        <w:rPr>
+          <w:rFonts w:ascii="Arial" w:hAnsi="Arial" w:cs="Arial"/>
+          <w:sz w:val="18"/>
+          <w:szCs w:val="18"/>
+          <w:lang w:val="es-ES"/>
+        </w:rPr>
+        <w:t>I</w:t>
+      </w:r>
+      <w:r>
+        <w:rPr>
+          <w:rFonts w:ascii="Arial" w:hAnsi="Arial" w:cs="Arial"/>
+          <w:sz w:val="18"/>
+          <w:szCs w:val="18"/>
+          <w:lang w:val="es-ES"/>
+        </w:rPr>
+        <w:t>mperio inca.</w:t>
+      </w:r>
+    </w:p>
+    <w:p>
+      <w:pPr>
+        <w:rPr>
+          <w:rFonts w:ascii="Arial" w:hAnsi="Arial" w:cs="Arial"/>
+          <w:sz w:val="18"/>
+          <w:szCs w:val="18"/>
+          <w:lang w:val="es-ES"/>
+        </w:rPr>
+      </w:pPr>
+    </w:p>
+    <w:p>
+      <w:pPr>
+        <w:jc w:val="center"/>
+        <w:rPr>
+          <w:rFonts w:ascii="Arial" w:hAnsi="Arial"/>
+          <w:b/>
+          <w:sz w:val="18"/>
+          <w:szCs w:val="18"/>
+          <w:lang w:val="es-ES_tradnl"/>
+        </w:rPr>
+      </w:pPr>
+      <w:r>
+        <w:rPr>
+          <w:rFonts w:ascii="Arial" w:hAnsi="Arial"/>
+          <w:b/>
+          <w:sz w:val="18"/>
+          <w:szCs w:val="18"/>
+          <w:lang w:val="es-ES_tradnl"/>
+        </w:rPr>
+        <w:t>La</w:t>
+      </w:r>
+      <w:r>
+        <w:rPr>
+          <w:rFonts w:ascii="Arial" w:hAnsi="Arial"/>
+          <w:b/>
+          <w:sz w:val="18"/>
+          <w:szCs w:val="18"/>
+          <w:lang w:val="es-ES_tradnl"/>
+        </w:rPr>
+        <w:t>s</w:t>
+      </w:r>
+      <w:r>
+        <w:rPr>
+          <w:rFonts w:ascii="Arial" w:hAnsi="Arial"/>
+          <w:b/>
+          <w:sz w:val="18"/>
+          <w:szCs w:val="18"/>
+          <w:lang w:val="es-ES_tradnl"/>
+        </w:rPr>
+        <w:t xml:space="preserve"> literaturas precolombinas</w:t>
+      </w:r>
+      <w:r>
+        <w:rPr>
+          <w:rFonts w:ascii="Arial" w:hAnsi="Arial"/>
+          <w:b/>
+          <w:sz w:val="18"/>
+          <w:szCs w:val="18"/>
+          <w:lang w:val="es-ES_tradnl"/>
+        </w:rPr>
+        <w:t xml:space="preserve"> en las crónicas de Indias</w:t>
+      </w:r>
+    </w:p>
+    <w:p>
+      <w:pPr>
+        <w:jc w:val="center"/>
+        <w:rPr>
+          <w:rFonts w:ascii="Arial" w:hAnsi="Arial"/>
+          <w:sz w:val="18"/>
+          <w:szCs w:val="18"/>
+          <w:lang w:val="es-ES_tradnl"/>
+        </w:rPr>
+      </w:pPr>
+    </w:p>
+    <w:p>
+      <w:pPr>
+        <w:rPr>
+          <w:rFonts w:ascii="Arial" w:hAnsi="Arial"/>
+          <w:sz w:val="18"/>
+          <w:szCs w:val="18"/>
+          <w:lang w:val="es-ES_tradnl"/>
+        </w:rPr>
+      </w:pPr>
+      <w:r>
+        <w:rPr>
+          <w:rFonts w:ascii="Arial" w:hAnsi="Arial"/>
+          <w:sz w:val="18"/>
+          <w:szCs w:val="18"/>
+          <w:lang w:val="es-ES_tradnl"/>
+        </w:rPr>
+        <w:t>La tradición oral permitió que los mitos y</w:t>
+      </w:r>
+      <w:r>
+        <w:rPr>
+          <w:rFonts w:ascii="Arial" w:hAnsi="Arial"/>
+          <w:sz w:val="18"/>
+          <w:szCs w:val="18"/>
+          <w:lang w:val="es-ES_tradnl"/>
+        </w:rPr>
+        <w:t xml:space="preserve"> las</w:t>
+      </w:r>
+      <w:r>
+        <w:rPr>
+          <w:rFonts w:ascii="Arial" w:hAnsi="Arial"/>
+          <w:sz w:val="18"/>
+          <w:szCs w:val="18"/>
+          <w:lang w:val="es-ES_tradnl"/>
+        </w:rPr>
+        <w:t xml:space="preserve"> leyendas precolombinos perduraran en el tiempo. Más adelante, con la conquista de América, </w:t>
+      </w:r>
+      <w:r>
+        <w:rPr>
+          <w:rFonts w:ascii="Arial" w:hAnsi="Arial"/>
+          <w:b/>
+          <w:sz w:val="18"/>
+          <w:szCs w:val="18"/>
+          <w:lang w:val="es-ES_tradnl"/>
+        </w:rPr>
+        <w:t>muchos de los relatos de las culturas que habitaban el territorio quedaron recogidos en la obra de los cronistas</w:t>
+      </w:r>
+      <w:r>
+        <w:rPr>
+          <w:rFonts w:ascii="Arial" w:hAnsi="Arial"/>
+          <w:sz w:val="18"/>
+          <w:szCs w:val="18"/>
+          <w:lang w:val="es-ES_tradnl"/>
+        </w:rPr>
+        <w:t xml:space="preserve">. Antes de observar el video y de </w:t>
+      </w:r>
+      <w:r>
+        <w:rPr>
+          <w:rFonts w:ascii="Arial" w:hAnsi="Arial"/>
+          <w:sz w:val="18"/>
+          <w:szCs w:val="18"/>
+          <w:lang w:val="es-ES_tradnl"/>
+        </w:rPr>
+        <w:t xml:space="preserve">desarrollar </w:t>
+      </w:r>
+      <w:r>
+        <w:rPr>
+          <w:rFonts w:ascii="Arial" w:hAnsi="Arial"/>
+          <w:sz w:val="18"/>
+          <w:szCs w:val="18"/>
+          <w:lang w:val="es-ES_tradnl"/>
+        </w:rPr>
+        <w:t>las actividades, lee un fragmento de un cronista peruano de origen mestizo, el Inca Garcilaso de la Vega, acerca de</w:t>
+      </w:r>
+      <w:r>
+        <w:rPr>
+          <w:rFonts w:ascii="Arial" w:hAnsi="Arial"/>
+          <w:sz w:val="18"/>
+          <w:szCs w:val="18"/>
+          <w:lang w:val="es-ES_tradnl"/>
+        </w:rPr>
+        <w:t xml:space="preserve"> la aparición</w:t>
+      </w:r>
+      <w:r>
+        <w:rPr>
+          <w:rFonts w:ascii="Arial" w:hAnsi="Arial"/>
+          <w:sz w:val="18"/>
+          <w:szCs w:val="18"/>
+          <w:lang w:val="es-ES_tradnl"/>
+        </w:rPr>
+        <w:t xml:space="preserve"> de los incas y de la fundación de la ciudad del Cusco. En este fragmento, </w:t>
+      </w:r>
+      <w:r>
+        <w:rPr>
+          <w:rFonts w:ascii="Arial" w:hAnsi="Arial"/>
+          <w:b/>
+          <w:sz w:val="18"/>
+          <w:szCs w:val="18"/>
+          <w:lang w:val="es-ES_tradnl"/>
+        </w:rPr>
+        <w:t>ten presente la forma como se conservan los rasgos de la tradición oral</w:t>
+      </w:r>
+      <w:r>
+        <w:rPr>
+          <w:rFonts w:ascii="Arial" w:hAnsi="Arial"/>
+          <w:sz w:val="18"/>
+          <w:szCs w:val="18"/>
+          <w:lang w:val="es-ES_tradnl"/>
+        </w:rPr>
+        <w:t>.</w:t>
+      </w:r>
+      <w:r>
+        <w:rPr>
+          <w:rFonts w:ascii="Arial" w:hAnsi="Arial"/>
+          <w:sz w:val="18"/>
+          <w:szCs w:val="18"/>
+          <w:lang w:val="es-ES_tradnl"/>
+        </w:rPr>
+        <w:t xml:space="preserve"> Ten presente el relato mientras observas el video. </w:t>
+      </w:r>
+    </w:p>
+    <w:p>
+      <w:pPr>
+        <w:rPr>
+          <w:rFonts w:ascii="Arial" w:hAnsi="Arial"/>
+          <w:sz w:val="18"/>
+          <w:szCs w:val="18"/>
+          <w:lang w:val="es-ES_tradnl"/>
+        </w:rPr>
+      </w:pPr>
+    </w:p>
+    <w:p>
+      <w:pPr>
+        <w:jc w:val="center"/>
+        <w:rPr>
+          <w:rFonts w:ascii="Arial" w:hAnsi="Arial"/>
+          <w:b/>
+          <w:sz w:val="18"/>
+          <w:szCs w:val="18"/>
+          <w:lang w:val="es-ES_tradnl"/>
+        </w:rPr>
+      </w:pPr>
+      <w:r>
+        <w:rPr>
+          <w:rFonts w:ascii="Arial" w:hAnsi="Arial"/>
+          <w:b/>
+          <w:sz w:val="18"/>
+          <w:szCs w:val="18"/>
+          <w:lang w:val="es-ES_tradnl"/>
+        </w:rPr>
+        <w:t>Libro primero</w:t>
+      </w:r>
+    </w:p>
+    <w:p>
+      <w:pPr>
+        <w:jc w:val="center"/>
+        <w:rPr>
+          <w:rFonts w:ascii="Arial" w:hAnsi="Arial"/>
+          <w:b/>
+          <w:sz w:val="18"/>
+          <w:szCs w:val="18"/>
+          <w:lang w:val="es-ES_tradnl"/>
+        </w:rPr>
+      </w:pPr>
+      <w:r>
+        <w:rPr>
+          <w:rFonts w:ascii="Arial" w:hAnsi="Arial"/>
+          <w:b/>
+          <w:sz w:val="18"/>
+          <w:szCs w:val="18"/>
+          <w:lang w:val="es-ES_tradnl"/>
+        </w:rPr>
+        <w:t>Capítulo XV</w:t>
+      </w:r>
+    </w:p>
+    <w:p>
+      <w:pPr>
+        <w:jc w:val="center"/>
+        <w:rPr>
+          <w:rFonts w:ascii="Arial" w:hAnsi="Arial"/>
+          <w:b/>
+          <w:sz w:val="18"/>
+          <w:szCs w:val="18"/>
+          <w:lang w:val="es-ES_tradnl"/>
+        </w:rPr>
+      </w:pPr>
+      <w:r>
+        <w:rPr>
+          <w:rFonts w:ascii="Arial" w:hAnsi="Arial"/>
+          <w:b/>
+          <w:sz w:val="18"/>
+          <w:szCs w:val="18"/>
+          <w:lang w:val="es-ES_tradnl"/>
+        </w:rPr>
+        <w:t>El origen de los Inca Reyes del Perú</w:t>
+      </w:r>
+    </w:p>
+    <w:p>
+      <w:pPr>
+        <w:rPr>
+          <w:rFonts w:ascii="Arial" w:hAnsi="Arial"/>
+          <w:sz w:val="18"/>
+          <w:szCs w:val="18"/>
+          <w:lang w:val="es-ES_tradnl"/>
+        </w:rPr>
+      </w:pPr>
+    </w:p>
+    <w:p>
+      <w:pPr>
+        <w:rPr>
+          <w:rFonts w:ascii="Arial" w:hAnsi="Arial"/>
+          <w:sz w:val="18"/>
+          <w:szCs w:val="18"/>
+          <w:lang w:val="es-ES_tradnl"/>
+        </w:rPr>
+      </w:pPr>
+      <w:r>
+        <w:rPr>
+          <w:rFonts w:ascii="Arial" w:hAnsi="Arial"/>
+          <w:sz w:val="18"/>
+          <w:szCs w:val="18"/>
+          <w:lang w:val="es-ES_tradnl"/>
+        </w:rPr>
+        <w:t xml:space="preserve">[…] </w:t>
+      </w:r>
+      <w:r>
+        <w:rPr>
+          <w:rFonts w:ascii="Arial" w:hAnsi="Arial"/>
+          <w:sz w:val="18"/>
+          <w:szCs w:val="18"/>
+          <w:lang w:val="es-ES_tradnl"/>
+        </w:rPr>
+        <w:t>De las grandezas y prosperidades pasadas venían a las cosas presentes, lloraban sus Reyes muertos, enajenado su Imperio y acabada su república, etc. Estas y otras semejantes pláticas tenían los Incas y Pallas en sus visitas, y con la memoria del bien perdido siempre acababan su conversación en lágrimas y llanto, diciendo: "trocósenos el reinar en vasallaje". etc. En estas pláticas yo, como muchacho, entraba y salía muchas veces donde ellos estaban, y me holgaba de las oir, como huelgan los tales de oir fábulas. Pasando pues días, meses y años, siendo ya yo de diez y seis o diez y siete años, acaeció que, estando mis parientes un día en esta su conversación hablando de sus Reyes y antiguallas, al más anciano de ellos, que era el que daba cuenta de ellas, le dije:</w:t>
+      </w:r>
+    </w:p>
+    <w:p>
+      <w:pPr>
+        <w:rPr>
+          <w:rFonts w:ascii="Arial" w:hAnsi="Arial"/>
+          <w:sz w:val="18"/>
+          <w:szCs w:val="18"/>
+          <w:lang w:val="es-ES_tradnl"/>
+        </w:rPr>
+      </w:pPr>
+    </w:p>
+    <w:p>
+      <w:pPr>
+        <w:rPr>
+          <w:rFonts w:ascii="Arial" w:hAnsi="Arial"/>
+          <w:sz w:val="18"/>
+          <w:szCs w:val="18"/>
+          <w:lang w:val="es-ES_tradnl"/>
+        </w:rPr>
+      </w:pPr>
+      <w:r>
+        <w:rPr>
+          <w:rFonts w:ascii="Arial" w:hAnsi="Arial"/>
+          <w:sz w:val="18"/>
+          <w:szCs w:val="18"/>
+          <w:lang w:val="es-ES_tradnl"/>
+        </w:rPr>
+        <w:t>—Inca, tío, pues no hay escritura entre vosotros, que es lo que guarda la memoria de las cosas pasadas, ¿qué noticia tenéis del origen y principio de nuestros Reyes? Porque allá los españoles y las otras naciones, sus comarcanas, como tienen historias divinas y humanas, saben por ellas cuándo empezaron a reinar sus Reyes y los ajenos y al trocarse unos imperios en otros, hasta saber cuántos mil años ha que Dios crió el cielo y la tierra, que todo esto y mucho más saben por sus libros. Empero vosotros, que carecéis de ellos, ¿qué memoria tenéis de vuestras antiguallas?, ¿quién fue el primero de nuestros Incas?, ¿cómo se llamó?, ¿qué origen tuvo su linaje?, ¿de qué manera empezó a reinar?, ¿con qué gente y armas conquistó este grande Imperio?, ¿qué origen tuvieron nuestras hazañas?</w:t>
+      </w:r>
+    </w:p>
+    <w:p>
+      <w:pPr>
+        <w:rPr>
+          <w:rFonts w:ascii="Arial" w:hAnsi="Arial"/>
+          <w:sz w:val="18"/>
+          <w:szCs w:val="18"/>
+          <w:lang w:val="es-ES_tradnl"/>
+        </w:rPr>
+      </w:pPr>
+    </w:p>
+    <w:p>
+      <w:pPr>
+        <w:rPr>
+          <w:rFonts w:ascii="Arial" w:hAnsi="Arial"/>
+          <w:sz w:val="18"/>
+          <w:szCs w:val="18"/>
+          <w:lang w:val="es-ES_tradnl"/>
+        </w:rPr>
+      </w:pPr>
+      <w:r>
+        <w:rPr>
+          <w:rFonts w:ascii="Arial" w:hAnsi="Arial"/>
+          <w:sz w:val="18"/>
+          <w:szCs w:val="18"/>
+          <w:lang w:val="es-ES_tradnl"/>
+        </w:rPr>
+        <w:t xml:space="preserve">El Inca, como holgándose de haber oído las preguntas, por el gusto que recibía de dar cuenta de ellas, se volvió a mí (que ya otras muchas veces le había oído, </w:t>
+      </w:r>
+      <w:proofErr w:type="gramStart"/>
+      <w:r>
+        <w:rPr>
+          <w:rFonts w:ascii="Arial" w:hAnsi="Arial"/>
+          <w:sz w:val="18"/>
+          <w:szCs w:val="18"/>
+          <w:lang w:val="es-ES_tradnl"/>
+        </w:rPr>
+        <w:t>mas</w:t>
+      </w:r>
+      <w:proofErr w:type="gramEnd"/>
+      <w:r>
+        <w:rPr>
+          <w:rFonts w:ascii="Arial" w:hAnsi="Arial"/>
+          <w:sz w:val="18"/>
+          <w:szCs w:val="18"/>
+          <w:lang w:val="es-ES_tradnl"/>
+        </w:rPr>
+        <w:t xml:space="preserve"> ninguna con la atención que entonces) y me dijo:</w:t>
+      </w:r>
+    </w:p>
+    <w:p>
+      <w:pPr>
+        <w:rPr>
+          <w:rFonts w:ascii="Arial" w:hAnsi="Arial"/>
+          <w:sz w:val="18"/>
+          <w:szCs w:val="18"/>
+          <w:lang w:val="es-ES_tradnl"/>
+        </w:rPr>
+      </w:pPr>
+    </w:p>
+    <w:p>
+      <w:pPr>
+        <w:rPr>
+          <w:rFonts w:ascii="Arial" w:hAnsi="Arial"/>
+          <w:sz w:val="18"/>
+          <w:szCs w:val="18"/>
+          <w:lang w:val="es-ES_tradnl"/>
+        </w:rPr>
+      </w:pPr>
+      <w:r>
+        <w:rPr>
+          <w:rFonts w:ascii="Arial" w:hAnsi="Arial"/>
+          <w:sz w:val="18"/>
+          <w:szCs w:val="18"/>
+          <w:lang w:val="es-ES_tradnl"/>
+        </w:rPr>
+        <w:t>—Sobrino, yo te las diré de muy buena gana; a ti te conviene oírlas y guardarlas en el corazón (es frase de ellos por decir en la memoria). Sabrás que en los siglos antiguos toda esta región de tierra que ves eran unos grandes montes y breñales, y las gentes en aquellos tiempos vivían como fieras y animales brutos, sin religión ni policía, sin pueblo ni casa, sin cultivar ni sembrar la tierra, sin vestir ni cubrir sus carnes, porque no sabían labrar algodón ni lana para hacer de vestir; vivían de dos en dos y de tres en tres, como acertaban a juntarse en las cuevas y resquicios de peñas y cavernas de la tierra.</w:t>
+      </w:r>
+    </w:p>
+    <w:p>
+      <w:pPr>
+        <w:rPr>
+          <w:rFonts w:ascii="Arial" w:hAnsi="Arial"/>
+          <w:sz w:val="18"/>
+          <w:szCs w:val="18"/>
+          <w:lang w:val="es-ES_tradnl"/>
+        </w:rPr>
+      </w:pPr>
+    </w:p>
+    <w:p>
+      <w:pPr>
+        <w:rPr>
+          <w:rFonts w:ascii="Arial" w:hAnsi="Arial"/>
+          <w:sz w:val="18"/>
+          <w:szCs w:val="18"/>
+          <w:lang w:val="es-ES_tradnl"/>
+        </w:rPr>
+      </w:pPr>
+      <w:r>
+        <w:rPr>
+          <w:rFonts w:ascii="Arial" w:hAnsi="Arial"/>
+          <w:sz w:val="18"/>
+          <w:szCs w:val="18"/>
+          <w:lang w:val="es-ES_tradnl"/>
+        </w:rPr>
+        <w:t>Comían, como bestias, yerbas del campo y raíces de árboles y la fruta inculta que ellos daban de suyo y carne humana. Cubrían sus carnes con hojas y cortezas de árboles y pieles de animales; otros andaban en cueros. En suma, vivían como venados y salvajinas, y aun en las mujeres se habían como los brutos, porque no supieron tenerlas propias y conocidas.</w:t>
+      </w:r>
+    </w:p>
+    <w:p>
+      <w:pPr>
+        <w:rPr>
+          <w:rFonts w:ascii="Arial" w:hAnsi="Arial"/>
+          <w:sz w:val="18"/>
+          <w:szCs w:val="18"/>
+          <w:lang w:val="es-ES_tradnl"/>
+        </w:rPr>
+      </w:pPr>
+    </w:p>
+    <w:p>
+      <w:pPr>
+        <w:rPr>
+          <w:rFonts w:ascii="Arial" w:hAnsi="Arial"/>
+          <w:sz w:val="18"/>
+          <w:szCs w:val="18"/>
+          <w:lang w:val="es-ES_tradnl"/>
+        </w:rPr>
+      </w:pPr>
       <w:r>
         <w:rPr>
           <w:rFonts w:ascii="Arial" w:hAnsi="Arial"/>
@@ -2675,851 +3529,6 @@
           <w:lang w:val="es-ES_tradnl"/>
         </w:rPr>
         <w:lastRenderedPageBreak/>
-        <w:t>acontecimientos, nombres y fechas</w:t>
-      </w:r>
-      <w:r>
-        <w:rPr>
-          <w:rFonts w:ascii="Arial" w:hAnsi="Arial"/>
-          <w:sz w:val="18"/>
-          <w:szCs w:val="18"/>
-          <w:lang w:val="es-ES_tradnl"/>
-        </w:rPr>
-        <w:t xml:space="preserve"> a </w:t>
-      </w:r>
-      <w:r>
-        <w:rPr>
-          <w:rFonts w:ascii="Arial" w:hAnsi="Arial"/>
-          <w:sz w:val="18"/>
-          <w:szCs w:val="18"/>
-          <w:lang w:val="es-ES_tradnl"/>
-        </w:rPr>
-        <w:t>medida</w:t>
-      </w:r>
-      <w:r>
-        <w:rPr>
-          <w:rFonts w:ascii="Arial" w:hAnsi="Arial"/>
-          <w:sz w:val="18"/>
-          <w:szCs w:val="18"/>
-          <w:lang w:val="es-ES_tradnl"/>
-        </w:rPr>
-        <w:t xml:space="preserve"> que observan el recurso. Esto les permitirá resolver algunas de las preguntas que se plantean en la sección </w:t>
-      </w:r>
-      <w:r>
-        <w:rPr>
-          <w:rFonts w:ascii="Arial" w:hAnsi="Arial"/>
-          <w:i/>
-          <w:sz w:val="18"/>
-          <w:szCs w:val="18"/>
-          <w:lang w:val="es-ES_tradnl"/>
-        </w:rPr>
-        <w:t>Comprensión</w:t>
-      </w:r>
-      <w:r>
-        <w:rPr>
-          <w:rFonts w:ascii="Arial" w:hAnsi="Arial"/>
-          <w:sz w:val="18"/>
-          <w:szCs w:val="18"/>
-          <w:lang w:val="es-ES_tradnl"/>
-        </w:rPr>
-        <w:t>.</w:t>
-      </w:r>
-    </w:p>
-    <w:p>
-      <w:pPr>
-        <w:rPr>
-          <w:rFonts w:ascii="Arial" w:hAnsi="Arial"/>
-          <w:sz w:val="18"/>
-          <w:szCs w:val="18"/>
-          <w:lang w:val="es-ES_tradnl"/>
-        </w:rPr>
-      </w:pPr>
-    </w:p>
-    <w:p>
-      <w:pPr>
-        <w:rPr>
-          <w:rFonts w:ascii="Arial" w:hAnsi="Arial"/>
-          <w:b/>
-          <w:sz w:val="18"/>
-          <w:szCs w:val="18"/>
-          <w:lang w:val="es-ES_tradnl"/>
-        </w:rPr>
-      </w:pPr>
-      <w:r>
-        <w:rPr>
-          <w:rFonts w:ascii="Arial" w:hAnsi="Arial"/>
-          <w:b/>
-          <w:sz w:val="18"/>
-          <w:szCs w:val="18"/>
-          <w:lang w:val="es-ES_tradnl"/>
-        </w:rPr>
-        <w:t>Después de la presentación</w:t>
-      </w:r>
-    </w:p>
-    <w:p>
-      <w:pPr>
-        <w:rPr>
-          <w:rFonts w:ascii="Arial" w:hAnsi="Arial"/>
-          <w:b/>
-          <w:sz w:val="18"/>
-          <w:szCs w:val="18"/>
-          <w:lang w:val="es-ES_tradnl"/>
-        </w:rPr>
-      </w:pPr>
-    </w:p>
-    <w:p>
-      <w:pPr>
-        <w:rPr>
-          <w:rFonts w:ascii="Arial" w:hAnsi="Arial"/>
-          <w:sz w:val="18"/>
-          <w:szCs w:val="18"/>
-          <w:lang w:val="es-ES_tradnl"/>
-        </w:rPr>
-      </w:pPr>
-      <w:r>
-        <w:rPr>
-          <w:rFonts w:ascii="Arial" w:hAnsi="Arial"/>
-          <w:sz w:val="18"/>
-          <w:szCs w:val="18"/>
-          <w:lang w:val="es-ES_tradnl"/>
-        </w:rPr>
-        <w:t xml:space="preserve">Retome la afirmación según la cual el </w:t>
-      </w:r>
-      <w:r>
-        <w:rPr>
-          <w:rFonts w:ascii="Arial" w:hAnsi="Arial"/>
-          <w:sz w:val="18"/>
-          <w:szCs w:val="18"/>
-          <w:lang w:val="es-ES_tradnl"/>
-        </w:rPr>
-        <w:t>I</w:t>
-      </w:r>
-      <w:r>
-        <w:rPr>
-          <w:rFonts w:ascii="Arial" w:hAnsi="Arial"/>
-          <w:sz w:val="18"/>
-          <w:szCs w:val="18"/>
-          <w:lang w:val="es-ES_tradnl"/>
-        </w:rPr>
-        <w:t>mperio inca se basaba en la conciencia mítica. Con base en esto, demuestre que sus leyendas y mitos se reflejaron en su organización social, como se puede notar, por ejemplo, en Machu Picchu. A fin de que sus estudiantes tengan otro referente</w:t>
-      </w:r>
-      <w:r>
-        <w:rPr>
-          <w:rFonts w:ascii="Arial" w:hAnsi="Arial"/>
-          <w:sz w:val="18"/>
-          <w:szCs w:val="18"/>
-          <w:lang w:val="es-ES_tradnl"/>
-        </w:rPr>
-        <w:t xml:space="preserve"> semejante</w:t>
-      </w:r>
-      <w:r>
-        <w:rPr>
-          <w:rFonts w:ascii="Arial" w:hAnsi="Arial"/>
-          <w:sz w:val="18"/>
-          <w:szCs w:val="18"/>
-          <w:lang w:val="es-ES_tradnl"/>
-        </w:rPr>
-        <w:t xml:space="preserve">, remítase a los ejemplos del juego de pelota maya, los sacrificios humanos de los aztecas y la celebración del </w:t>
-      </w:r>
-      <w:r>
-        <w:rPr>
-          <w:rFonts w:ascii="Arial" w:hAnsi="Arial"/>
-          <w:sz w:val="18"/>
-          <w:szCs w:val="18"/>
-          <w:lang w:val="es-ES_tradnl"/>
-        </w:rPr>
-        <w:t xml:space="preserve">Inti </w:t>
-      </w:r>
-      <w:proofErr w:type="spellStart"/>
-      <w:r>
-        <w:rPr>
-          <w:rFonts w:ascii="Arial" w:hAnsi="Arial"/>
-          <w:sz w:val="18"/>
-          <w:szCs w:val="18"/>
-          <w:lang w:val="es-ES_tradnl"/>
-        </w:rPr>
-        <w:t>Raymi</w:t>
-      </w:r>
-      <w:proofErr w:type="spellEnd"/>
-      <w:r>
-        <w:rPr>
-          <w:rFonts w:ascii="Arial" w:hAnsi="Arial"/>
-          <w:sz w:val="18"/>
-          <w:szCs w:val="18"/>
-          <w:lang w:val="es-ES_tradnl"/>
-        </w:rPr>
-        <w:t xml:space="preserve">, los cuales se encuentran en la sección </w:t>
-      </w:r>
-      <w:r>
-        <w:rPr>
-          <w:rFonts w:ascii="Arial" w:hAnsi="Arial"/>
-          <w:i/>
-          <w:sz w:val="18"/>
-          <w:szCs w:val="18"/>
-          <w:lang w:val="es-ES_tradnl"/>
-        </w:rPr>
-        <w:t>Recuerda</w:t>
-      </w:r>
-      <w:r>
-        <w:rPr>
-          <w:rFonts w:ascii="Arial" w:hAnsi="Arial"/>
-          <w:sz w:val="18"/>
-          <w:szCs w:val="18"/>
-          <w:lang w:val="es-ES_tradnl"/>
-        </w:rPr>
-        <w:t xml:space="preserve"> que precede a este recurso.</w:t>
-      </w:r>
-    </w:p>
-    <w:p>
-      <w:pPr>
-        <w:rPr>
-          <w:rFonts w:ascii="Arial" w:hAnsi="Arial"/>
-          <w:sz w:val="18"/>
-          <w:szCs w:val="18"/>
-          <w:lang w:val="es-ES_tradnl"/>
-        </w:rPr>
-      </w:pPr>
-    </w:p>
-    <w:p>
-      <w:pPr>
-        <w:rPr>
-          <w:rFonts w:ascii="Arial" w:hAnsi="Arial"/>
-          <w:sz w:val="18"/>
-          <w:szCs w:val="18"/>
-          <w:lang w:val="es-ES_tradnl"/>
-        </w:rPr>
-      </w:pPr>
-      <w:r>
-        <w:rPr>
-          <w:rFonts w:ascii="Arial" w:hAnsi="Arial"/>
-          <w:sz w:val="18"/>
-          <w:szCs w:val="18"/>
-          <w:lang w:val="es-ES_tradnl"/>
-        </w:rPr>
-        <w:t>Aluda, también, a la ciudad maya de Copán. Estos ejemplos serán suficientes para que sus estudiantes inicien la redacción de sus ensayos. Si lo cree pertinente, elija los mejores ensayos de este proyecto y solicite que sus autores los presenten a modo de ponencia en una sesión especial.</w:t>
-      </w:r>
-      <w:r>
-        <w:rPr>
-          <w:rFonts w:ascii="Arial" w:hAnsi="Arial"/>
-          <w:sz w:val="18"/>
-          <w:szCs w:val="18"/>
-          <w:lang w:val="es-ES_tradnl"/>
-        </w:rPr>
-        <w:t xml:space="preserve"> Esto permitirá un espacio de reflexión sobre las culturas precolombinas que propiciará un mejor acercamiento a sus literaturas.</w:t>
-      </w:r>
-    </w:p>
-    <w:p>
-      <w:pPr>
-        <w:rPr>
-          <w:rFonts w:ascii="Arial" w:hAnsi="Arial"/>
-          <w:sz w:val="18"/>
-          <w:szCs w:val="18"/>
-          <w:lang w:val="es-ES_tradnl"/>
-        </w:rPr>
-      </w:pPr>
-    </w:p>
-    <w:p>
-      <w:pPr>
-        <w:rPr>
-          <w:rFonts w:ascii="Arial" w:hAnsi="Arial"/>
-          <w:b/>
-          <w:sz w:val="18"/>
-          <w:szCs w:val="18"/>
-          <w:lang w:val="es-ES_tradnl"/>
-        </w:rPr>
-      </w:pPr>
-      <w:r>
-        <w:rPr>
-          <w:rFonts w:ascii="Arial" w:hAnsi="Arial"/>
-          <w:b/>
-          <w:sz w:val="18"/>
-          <w:szCs w:val="18"/>
-          <w:lang w:val="es-ES_tradnl"/>
-        </w:rPr>
-        <w:t xml:space="preserve">FICHA DEL </w:t>
-      </w:r>
-      <w:r>
-        <w:rPr>
-          <w:rFonts w:ascii="Arial" w:hAnsi="Arial"/>
-          <w:b/>
-          <w:sz w:val="18"/>
-          <w:szCs w:val="18"/>
-          <w:lang w:val="es-ES_tradnl"/>
-        </w:rPr>
-        <w:t>ESTUDIANTE</w:t>
-      </w:r>
-    </w:p>
-    <w:p>
-      <w:pPr>
-        <w:rPr>
-          <w:rFonts w:ascii="Arial" w:hAnsi="Arial"/>
-          <w:sz w:val="18"/>
-          <w:szCs w:val="18"/>
-          <w:lang w:val="es-ES_tradnl"/>
-        </w:rPr>
-      </w:pPr>
-    </w:p>
-    <w:p>
-      <w:pPr>
-        <w:rPr>
-          <w:rFonts w:ascii="Arial" w:hAnsi="Arial"/>
-          <w:sz w:val="18"/>
-          <w:szCs w:val="18"/>
-          <w:lang w:val="es-ES_tradnl"/>
-        </w:rPr>
-      </w:pPr>
-      <w:r>
-        <w:rPr>
-          <w:rFonts w:ascii="Arial" w:hAnsi="Arial"/>
-          <w:sz w:val="18"/>
-          <w:szCs w:val="18"/>
-          <w:lang w:val="es-ES_tradnl"/>
-        </w:rPr>
-        <w:t xml:space="preserve">El </w:t>
-      </w:r>
-      <w:r>
-        <w:rPr>
-          <w:rFonts w:ascii="Arial" w:hAnsi="Arial"/>
-          <w:sz w:val="18"/>
-          <w:szCs w:val="18"/>
-          <w:lang w:val="es-ES_tradnl"/>
-        </w:rPr>
-        <w:t>I</w:t>
-      </w:r>
-      <w:r>
-        <w:rPr>
-          <w:rFonts w:ascii="Arial" w:hAnsi="Arial"/>
-          <w:sz w:val="18"/>
-          <w:szCs w:val="18"/>
-          <w:lang w:val="es-ES_tradnl"/>
-        </w:rPr>
-        <w:t>mperio inca</w:t>
-      </w:r>
-    </w:p>
-    <w:p>
-      <w:pPr>
-        <w:rPr>
-          <w:rFonts w:ascii="Arial" w:hAnsi="Arial"/>
-          <w:sz w:val="18"/>
-          <w:szCs w:val="18"/>
-          <w:lang w:val="es-ES_tradnl"/>
-        </w:rPr>
-      </w:pPr>
-    </w:p>
-    <w:p>
-      <w:pPr>
-        <w:rPr>
-          <w:rFonts w:ascii="Arial" w:hAnsi="Arial" w:cs="Arial"/>
-          <w:sz w:val="18"/>
-          <w:szCs w:val="18"/>
-          <w:lang w:val="es-ES"/>
-        </w:rPr>
-      </w:pPr>
-      <w:r>
-        <w:rPr>
-          <w:rFonts w:ascii="Arial" w:hAnsi="Arial" w:cs="Arial"/>
-          <w:sz w:val="18"/>
-          <w:szCs w:val="18"/>
-          <w:lang w:val="es-ES"/>
-        </w:rPr>
-        <w:t>Interactivo</w:t>
-      </w:r>
-      <w:r>
-        <w:rPr>
-          <w:rFonts w:ascii="Arial" w:hAnsi="Arial" w:cs="Arial"/>
-          <w:sz w:val="18"/>
-          <w:szCs w:val="18"/>
-          <w:lang w:val="es-ES"/>
-        </w:rPr>
-        <w:t xml:space="preserve"> para trabajar acerca de la periodización, las etapas y las características del </w:t>
-      </w:r>
-      <w:r>
-        <w:rPr>
-          <w:rFonts w:ascii="Arial" w:hAnsi="Arial" w:cs="Arial"/>
-          <w:sz w:val="18"/>
-          <w:szCs w:val="18"/>
-          <w:lang w:val="es-ES"/>
-        </w:rPr>
-        <w:t>I</w:t>
-      </w:r>
-      <w:r>
-        <w:rPr>
-          <w:rFonts w:ascii="Arial" w:hAnsi="Arial" w:cs="Arial"/>
-          <w:sz w:val="18"/>
-          <w:szCs w:val="18"/>
-          <w:lang w:val="es-ES"/>
-        </w:rPr>
-        <w:t>mperio inca.</w:t>
-      </w:r>
-    </w:p>
-    <w:p>
-      <w:pPr>
-        <w:rPr>
-          <w:rFonts w:ascii="Arial" w:hAnsi="Arial" w:cs="Arial"/>
-          <w:sz w:val="18"/>
-          <w:szCs w:val="18"/>
-          <w:lang w:val="es-ES"/>
-        </w:rPr>
-      </w:pPr>
-    </w:p>
-    <w:p>
-      <w:pPr>
-        <w:jc w:val="center"/>
-        <w:rPr>
-          <w:rFonts w:ascii="Arial" w:hAnsi="Arial"/>
-          <w:b/>
-          <w:sz w:val="18"/>
-          <w:szCs w:val="18"/>
-          <w:lang w:val="es-ES_tradnl"/>
-        </w:rPr>
-      </w:pPr>
-      <w:r>
-        <w:rPr>
-          <w:rFonts w:ascii="Arial" w:hAnsi="Arial"/>
-          <w:b/>
-          <w:sz w:val="18"/>
-          <w:szCs w:val="18"/>
-          <w:lang w:val="es-ES_tradnl"/>
-        </w:rPr>
-        <w:t>La</w:t>
-      </w:r>
-      <w:r>
-        <w:rPr>
-          <w:rFonts w:ascii="Arial" w:hAnsi="Arial"/>
-          <w:b/>
-          <w:sz w:val="18"/>
-          <w:szCs w:val="18"/>
-          <w:lang w:val="es-ES_tradnl"/>
-        </w:rPr>
-        <w:t>s</w:t>
-      </w:r>
-      <w:r>
-        <w:rPr>
-          <w:rFonts w:ascii="Arial" w:hAnsi="Arial"/>
-          <w:b/>
-          <w:sz w:val="18"/>
-          <w:szCs w:val="18"/>
-          <w:lang w:val="es-ES_tradnl"/>
-        </w:rPr>
-        <w:t xml:space="preserve"> literaturas precolombinas</w:t>
-      </w:r>
-      <w:r>
-        <w:rPr>
-          <w:rFonts w:ascii="Arial" w:hAnsi="Arial"/>
-          <w:b/>
-          <w:sz w:val="18"/>
-          <w:szCs w:val="18"/>
-          <w:lang w:val="es-ES_tradnl"/>
-        </w:rPr>
-        <w:t xml:space="preserve"> en las crónicas de Indias</w:t>
-      </w:r>
-    </w:p>
-    <w:p>
-      <w:pPr>
-        <w:jc w:val="center"/>
-        <w:rPr>
-          <w:rFonts w:ascii="Arial" w:hAnsi="Arial"/>
-          <w:sz w:val="18"/>
-          <w:szCs w:val="18"/>
-          <w:lang w:val="es-ES_tradnl"/>
-        </w:rPr>
-      </w:pPr>
-    </w:p>
-    <w:p>
-      <w:pPr>
-        <w:rPr>
-          <w:rFonts w:ascii="Arial" w:hAnsi="Arial"/>
-          <w:sz w:val="18"/>
-          <w:szCs w:val="18"/>
-          <w:lang w:val="es-ES_tradnl"/>
-        </w:rPr>
-      </w:pPr>
-      <w:r>
-        <w:rPr>
-          <w:rFonts w:ascii="Arial" w:hAnsi="Arial"/>
-          <w:sz w:val="18"/>
-          <w:szCs w:val="18"/>
-          <w:lang w:val="es-ES_tradnl"/>
-        </w:rPr>
-        <w:t>La tradición oral permitió que los mitos y</w:t>
-      </w:r>
-      <w:r>
-        <w:rPr>
-          <w:rFonts w:ascii="Arial" w:hAnsi="Arial"/>
-          <w:sz w:val="18"/>
-          <w:szCs w:val="18"/>
-          <w:lang w:val="es-ES_tradnl"/>
-        </w:rPr>
-        <w:t xml:space="preserve"> las</w:t>
-      </w:r>
-      <w:r>
-        <w:rPr>
-          <w:rFonts w:ascii="Arial" w:hAnsi="Arial"/>
-          <w:sz w:val="18"/>
-          <w:szCs w:val="18"/>
-          <w:lang w:val="es-ES_tradnl"/>
-        </w:rPr>
-        <w:t xml:space="preserve"> leyendas precolombinos perduraran en el tiempo. Más adelante, con la conquista de América, </w:t>
-      </w:r>
-      <w:r>
-        <w:rPr>
-          <w:rFonts w:ascii="Arial" w:hAnsi="Arial"/>
-          <w:b/>
-          <w:sz w:val="18"/>
-          <w:szCs w:val="18"/>
-          <w:lang w:val="es-ES_tradnl"/>
-        </w:rPr>
-        <w:t>muchos de los relatos de las culturas que habitaban el territorio quedaron recogidos en la obra de los cronistas</w:t>
-      </w:r>
-      <w:r>
-        <w:rPr>
-          <w:rFonts w:ascii="Arial" w:hAnsi="Arial"/>
-          <w:sz w:val="18"/>
-          <w:szCs w:val="18"/>
-          <w:lang w:val="es-ES_tradnl"/>
-        </w:rPr>
-        <w:t xml:space="preserve">. Antes de observar el video y de </w:t>
-      </w:r>
-      <w:r>
-        <w:rPr>
-          <w:rFonts w:ascii="Arial" w:hAnsi="Arial"/>
-          <w:sz w:val="18"/>
-          <w:szCs w:val="18"/>
-          <w:lang w:val="es-ES_tradnl"/>
-        </w:rPr>
-        <w:t xml:space="preserve">desarrollar </w:t>
-      </w:r>
-      <w:r>
-        <w:rPr>
-          <w:rFonts w:ascii="Arial" w:hAnsi="Arial"/>
-          <w:sz w:val="18"/>
-          <w:szCs w:val="18"/>
-          <w:lang w:val="es-ES_tradnl"/>
-        </w:rPr>
-        <w:t>las actividades, lee un fragmento de un cronista peruano de origen mestizo, el Inca Garcilaso de la Vega, acerca de</w:t>
-      </w:r>
-      <w:r>
-        <w:rPr>
-          <w:rFonts w:ascii="Arial" w:hAnsi="Arial"/>
-          <w:sz w:val="18"/>
-          <w:szCs w:val="18"/>
-          <w:lang w:val="es-ES_tradnl"/>
-        </w:rPr>
-        <w:t xml:space="preserve"> la aparición</w:t>
-      </w:r>
-      <w:r>
-        <w:rPr>
-          <w:rFonts w:ascii="Arial" w:hAnsi="Arial"/>
-          <w:sz w:val="18"/>
-          <w:szCs w:val="18"/>
-          <w:lang w:val="es-ES_tradnl"/>
-        </w:rPr>
-        <w:t xml:space="preserve"> de los incas y de la fundación de la ciudad del Cusco. En este fragmento, </w:t>
-      </w:r>
-      <w:r>
-        <w:rPr>
-          <w:rFonts w:ascii="Arial" w:hAnsi="Arial"/>
-          <w:b/>
-          <w:sz w:val="18"/>
-          <w:szCs w:val="18"/>
-          <w:lang w:val="es-ES_tradnl"/>
-        </w:rPr>
-        <w:t>ten presente la forma como se conservan los rasgos de la tradición oral</w:t>
-      </w:r>
-      <w:r>
-        <w:rPr>
-          <w:rFonts w:ascii="Arial" w:hAnsi="Arial"/>
-          <w:sz w:val="18"/>
-          <w:szCs w:val="18"/>
-          <w:lang w:val="es-ES_tradnl"/>
-        </w:rPr>
-        <w:t>.</w:t>
-      </w:r>
-      <w:r>
-        <w:rPr>
-          <w:rFonts w:ascii="Arial" w:hAnsi="Arial"/>
-          <w:sz w:val="18"/>
-          <w:szCs w:val="18"/>
-          <w:lang w:val="es-ES_tradnl"/>
-        </w:rPr>
-        <w:t xml:space="preserve"> Ten presente el relato mientras observas el video. </w:t>
-      </w:r>
-    </w:p>
-    <w:p>
-      <w:pPr>
-        <w:rPr>
-          <w:rFonts w:ascii="Arial" w:hAnsi="Arial"/>
-          <w:sz w:val="18"/>
-          <w:szCs w:val="18"/>
-          <w:lang w:val="es-ES_tradnl"/>
-        </w:rPr>
-      </w:pPr>
-    </w:p>
-    <w:p>
-      <w:pPr>
-        <w:jc w:val="center"/>
-        <w:rPr>
-          <w:rFonts w:ascii="Arial" w:hAnsi="Arial"/>
-          <w:b/>
-          <w:sz w:val="18"/>
-          <w:szCs w:val="18"/>
-          <w:lang w:val="es-ES_tradnl"/>
-        </w:rPr>
-      </w:pPr>
-      <w:r>
-        <w:rPr>
-          <w:rFonts w:ascii="Arial" w:hAnsi="Arial"/>
-          <w:b/>
-          <w:sz w:val="18"/>
-          <w:szCs w:val="18"/>
-          <w:lang w:val="es-ES_tradnl"/>
-        </w:rPr>
-        <w:t>Libro primero</w:t>
-      </w:r>
-    </w:p>
-    <w:p>
-      <w:pPr>
-        <w:jc w:val="center"/>
-        <w:rPr>
-          <w:rFonts w:ascii="Arial" w:hAnsi="Arial"/>
-          <w:b/>
-          <w:sz w:val="18"/>
-          <w:szCs w:val="18"/>
-          <w:lang w:val="es-ES_tradnl"/>
-        </w:rPr>
-      </w:pPr>
-      <w:r>
-        <w:rPr>
-          <w:rFonts w:ascii="Arial" w:hAnsi="Arial"/>
-          <w:b/>
-          <w:sz w:val="18"/>
-          <w:szCs w:val="18"/>
-          <w:lang w:val="es-ES_tradnl"/>
-        </w:rPr>
-        <w:t>Capítulo XV</w:t>
-      </w:r>
-    </w:p>
-    <w:p>
-      <w:pPr>
-        <w:jc w:val="center"/>
-        <w:rPr>
-          <w:rFonts w:ascii="Arial" w:hAnsi="Arial"/>
-          <w:b/>
-          <w:sz w:val="18"/>
-          <w:szCs w:val="18"/>
-          <w:lang w:val="es-ES_tradnl"/>
-        </w:rPr>
-      </w:pPr>
-      <w:r>
-        <w:rPr>
-          <w:rFonts w:ascii="Arial" w:hAnsi="Arial"/>
-          <w:b/>
-          <w:sz w:val="18"/>
-          <w:szCs w:val="18"/>
-          <w:lang w:val="es-ES_tradnl"/>
-        </w:rPr>
-        <w:t>El origen de los Inca Reyes del Perú</w:t>
-      </w:r>
-    </w:p>
-    <w:p>
-      <w:pPr>
-        <w:rPr>
-          <w:rFonts w:ascii="Arial" w:hAnsi="Arial"/>
-          <w:sz w:val="18"/>
-          <w:szCs w:val="18"/>
-          <w:lang w:val="es-ES_tradnl"/>
-        </w:rPr>
-      </w:pPr>
-    </w:p>
-    <w:p>
-      <w:pPr>
-        <w:rPr>
-          <w:rFonts w:ascii="Arial" w:hAnsi="Arial"/>
-          <w:sz w:val="18"/>
-          <w:szCs w:val="18"/>
-          <w:lang w:val="es-ES_tradnl"/>
-        </w:rPr>
-      </w:pPr>
-      <w:r>
-        <w:rPr>
-          <w:rFonts w:ascii="Arial" w:hAnsi="Arial"/>
-          <w:sz w:val="18"/>
-          <w:szCs w:val="18"/>
-          <w:lang w:val="es-ES_tradnl"/>
-        </w:rPr>
-        <w:t xml:space="preserve">[…] </w:t>
-      </w:r>
-      <w:r>
-        <w:rPr>
-          <w:rFonts w:ascii="Arial" w:hAnsi="Arial"/>
-          <w:sz w:val="18"/>
-          <w:szCs w:val="18"/>
-          <w:lang w:val="es-ES_tradnl"/>
-        </w:rPr>
-        <w:t>De las grandezas y prosperidades pasadas venían a las cosas presentes, lloraban sus Reyes muertos, enajenado su Imperio y acabada su república, etc. Estas y otras semejantes pláticas tenían los Incas y Pallas en sus visitas, y con la memoria del bien perdido siempre acababan su conversación en lágrimas y llanto, diciendo: "trocósenos el reinar en vasallaje". etc. En estas pláticas yo, como muchacho, entraba y salía muchas veces donde ellos estaban, y me holgaba de las oir, como huelgan los tales de oir fábulas. Pasando pues días, meses y años, siendo ya yo de diez y seis o diez y siete años, acaeció que, estando mis parientes un día en esta su conversación hablando de sus Reyes y antiguallas, al más anciano de ellos, que era el que daba cuenta de ellas, le dije:</w:t>
-      </w:r>
-    </w:p>
-    <w:p>
-      <w:pPr>
-        <w:rPr>
-          <w:rFonts w:ascii="Arial" w:hAnsi="Arial"/>
-          <w:sz w:val="18"/>
-          <w:szCs w:val="18"/>
-          <w:lang w:val="es-ES_tradnl"/>
-        </w:rPr>
-      </w:pPr>
-    </w:p>
-    <w:p>
-      <w:pPr>
-        <w:rPr>
-          <w:rFonts w:ascii="Arial" w:hAnsi="Arial"/>
-          <w:sz w:val="18"/>
-          <w:szCs w:val="18"/>
-          <w:lang w:val="es-ES_tradnl"/>
-        </w:rPr>
-      </w:pPr>
-      <w:r>
-        <w:rPr>
-          <w:rFonts w:ascii="Arial" w:hAnsi="Arial"/>
-          <w:sz w:val="18"/>
-          <w:szCs w:val="18"/>
-          <w:lang w:val="es-ES_tradnl"/>
-        </w:rPr>
-        <w:t>—Inca, tío, pues no hay escritura entre vosotros, que es lo que guarda la memoria de las cosas pasadas, ¿qué noticia tenéis del origen y principio de nuestros Reyes? Porque allá los españoles y las otras naciones, sus comarcanas, como tienen historias divinas y humanas, saben por ellas cuándo empezaron a reinar sus Reyes y los ajenos y al trocarse unos imperios en otros, hasta saber cuántos mil años ha que Dios crió el cielo y la tierra, que todo esto y mucho más saben por sus libros. Empero vosotros, que carecéis de ellos, ¿qué memoria tenéis de vuestras antiguallas?, ¿quién fue el primero de nuestros Incas?, ¿cómo se llamó?, ¿qué origen tuvo su linaje?, ¿de qué manera empezó a reinar?, ¿con qué gente y armas conquistó este grande Imperio?, ¿qué origen tuvieron nuestras hazañas?</w:t>
-      </w:r>
-    </w:p>
-    <w:p>
-      <w:pPr>
-        <w:rPr>
-          <w:rFonts w:ascii="Arial" w:hAnsi="Arial"/>
-          <w:sz w:val="18"/>
-          <w:szCs w:val="18"/>
-          <w:lang w:val="es-ES_tradnl"/>
-        </w:rPr>
-      </w:pPr>
-    </w:p>
-    <w:p>
-      <w:pPr>
-        <w:rPr>
-          <w:rFonts w:ascii="Arial" w:hAnsi="Arial"/>
-          <w:sz w:val="18"/>
-          <w:szCs w:val="18"/>
-          <w:lang w:val="es-ES_tradnl"/>
-        </w:rPr>
-      </w:pPr>
-      <w:r>
-        <w:rPr>
-          <w:rFonts w:ascii="Arial" w:hAnsi="Arial"/>
-          <w:sz w:val="18"/>
-          <w:szCs w:val="18"/>
-          <w:lang w:val="es-ES_tradnl"/>
-        </w:rPr>
-        <w:t xml:space="preserve">El Inca, como holgándose de haber oído las preguntas, por el gusto que recibía de dar cuenta de ellas, se volvió a mí (que ya otras muchas veces le había oído, </w:t>
-      </w:r>
-      <w:proofErr w:type="gramStart"/>
-      <w:r>
-        <w:rPr>
-          <w:rFonts w:ascii="Arial" w:hAnsi="Arial"/>
-          <w:sz w:val="18"/>
-          <w:szCs w:val="18"/>
-          <w:lang w:val="es-ES_tradnl"/>
-        </w:rPr>
-        <w:t>mas</w:t>
-      </w:r>
-      <w:proofErr w:type="gramEnd"/>
-      <w:r>
-        <w:rPr>
-          <w:rFonts w:ascii="Arial" w:hAnsi="Arial"/>
-          <w:sz w:val="18"/>
-          <w:szCs w:val="18"/>
-          <w:lang w:val="es-ES_tradnl"/>
-        </w:rPr>
-        <w:t xml:space="preserve"> ninguna con la atención que entonces) y me dijo:</w:t>
-      </w:r>
-    </w:p>
-    <w:p>
-      <w:pPr>
-        <w:rPr>
-          <w:rFonts w:ascii="Arial" w:hAnsi="Arial"/>
-          <w:sz w:val="18"/>
-          <w:szCs w:val="18"/>
-          <w:lang w:val="es-ES_tradnl"/>
-        </w:rPr>
-      </w:pPr>
-    </w:p>
-    <w:p>
-      <w:pPr>
-        <w:rPr>
-          <w:rFonts w:ascii="Arial" w:hAnsi="Arial"/>
-          <w:sz w:val="18"/>
-          <w:szCs w:val="18"/>
-          <w:lang w:val="es-ES_tradnl"/>
-        </w:rPr>
-      </w:pPr>
-      <w:r>
-        <w:rPr>
-          <w:rFonts w:ascii="Arial" w:hAnsi="Arial"/>
-          <w:sz w:val="18"/>
-          <w:szCs w:val="18"/>
-          <w:lang w:val="es-ES_tradnl"/>
-        </w:rPr>
-        <w:t>—Sobrino, yo te las diré de muy buena gana; a ti te conviene oírlas y guardarlas en el corazón (es frase de ellos por decir en la memoria). Sabrás que en los siglos antiguos toda esta región de tierra que ves eran unos grandes montes y breñales, y las gentes en aquellos tiempos vivían como fieras y animales brutos, sin religión ni policía, sin pueblo ni casa, sin cultivar ni sembrar la tierra, sin vestir ni cubrir sus carnes, porque no sabían labrar algodón ni lana para hacer de vestir; vivían de dos en dos y de tres en tres, como acertaban a juntarse en las cuevas y resquicios de peñas y cavernas de la tierra.</w:t>
-      </w:r>
-    </w:p>
-    <w:p>
-      <w:pPr>
-        <w:rPr>
-          <w:rFonts w:ascii="Arial" w:hAnsi="Arial"/>
-          <w:sz w:val="18"/>
-          <w:szCs w:val="18"/>
-          <w:lang w:val="es-ES_tradnl"/>
-        </w:rPr>
-      </w:pPr>
-    </w:p>
-    <w:p>
-      <w:pPr>
-        <w:rPr>
-          <w:rFonts w:ascii="Arial" w:hAnsi="Arial"/>
-          <w:sz w:val="18"/>
-          <w:szCs w:val="18"/>
-          <w:lang w:val="es-ES_tradnl"/>
-        </w:rPr>
-      </w:pPr>
-      <w:r>
-        <w:rPr>
-          <w:rFonts w:ascii="Arial" w:hAnsi="Arial"/>
-          <w:sz w:val="18"/>
-          <w:szCs w:val="18"/>
-          <w:lang w:val="es-ES_tradnl"/>
-        </w:rPr>
-        <w:t>Comían, como bestias, yerbas del campo y raíces de árboles y la fruta inculta que ellos daban de suyo y carne humana. Cubrían sus carnes con hojas y cortezas de árboles y pieles de animales; otros andaban en cueros. En suma, vivían como venados y salvajinas, y aun en las mujeres se habían como los brutos, porque no supieron tenerlas propias y conocidas.</w:t>
-      </w:r>
-    </w:p>
-    <w:p>
-      <w:pPr>
-        <w:rPr>
-          <w:rFonts w:ascii="Arial" w:hAnsi="Arial"/>
-          <w:sz w:val="18"/>
-          <w:szCs w:val="18"/>
-          <w:lang w:val="es-ES_tradnl"/>
-        </w:rPr>
-      </w:pPr>
-    </w:p>
-    <w:p>
-      <w:pPr>
-        <w:rPr>
-          <w:rFonts w:ascii="Arial" w:hAnsi="Arial"/>
-          <w:sz w:val="18"/>
-          <w:szCs w:val="18"/>
-          <w:lang w:val="es-ES_tradnl"/>
-        </w:rPr>
-      </w:pPr>
-      <w:r>
-        <w:rPr>
-          <w:rFonts w:ascii="Arial" w:hAnsi="Arial"/>
-          <w:sz w:val="18"/>
-          <w:szCs w:val="18"/>
-          <w:lang w:val="es-ES_tradnl"/>
-        </w:rPr>
         <w:t xml:space="preserve">Adviértase, porque no enfade el repetir tantas veces estas palabras: </w:t>
       </w:r>
       <w:r>
@@ -3585,7 +3594,6 @@
           <w:szCs w:val="18"/>
           <w:lang w:val="es-ES_tradnl"/>
         </w:rPr>
-        <w:lastRenderedPageBreak/>
         <w:t xml:space="preserve">—Nuestro Padre el Sol, viendo los hombres tales como te he dicho, se apiadó y hubo lástima de ellos y envió del cielo a la tierra un hijo y una hija de los suyos para que los doctrinasen en el conocimiento de Nuestro Padre el Sol, para que lo adorasen y tuviesen por su Dios y para que les diesen preceptos y leyes en que viviesen como hombres en razón y urbanidad, para que habitasen en casas y pueblos poblados, supiesen labrar las tierras, cultivar las plantas y mieses, criar los ganados y gozar de ellos y de los frutos de la tierra como hombres racionales y no como bestias. Con esta orden y mandato puso Nuestro Padre el Sol estos dos hijos suyos en la laguna Titicaca, que está ochenta leguas de aquí, y les dijo que fuesen por do quisiesen y, doquiera que parasen a comer o a dormir, procurasen hincar en el suelo una barrilla de oro de media vara en largo y dos dedos en grueso que les dio para señal y muestra, que, donde aquella barra se les hundiese con solo un golpe que con ella diesen en tierra, allí quería el Sol Nuestro Padre que parasen e hiciesen su asiento y corte. A lo último les dijo: </w:t>
       </w:r>
       <w:r>
@@ -4183,38 +4191,18 @@
         </w:rPr>
         <w:t xml:space="preserve">FAVOR INCLUIR EL VIDEO DEL BANCO DE RECURSOS PLANETA QUE SE ENCUENTA EN LA SIGUIENTE DIRECCIÓN: </w:t>
       </w:r>
-      <w:r>
-        <w:fldChar w:fldCharType="begin"/>
-      </w:r>
-      <w:r>
-        <w:rPr>
-          <w:lang w:val="es-ES"/>
-        </w:rPr>
-        <w:instrText xml:space="preserve"> HYPERLINK "http://aulaplaneta.planetasaber.com/encyclopedia/default.asp?idpack=10&amp;idpil=DI000438&amp;ruta=Buscador" </w:instrText>
-      </w:r>
-      <w:r>
-        <w:fldChar w:fldCharType="separate"/>
-      </w:r>
-      <w:r>
-        <w:rPr>
-          <w:rStyle w:val="Hipervnculo"/>
-          <w:rFonts w:ascii="Arial" w:hAnsi="Arial" w:cs="Arial"/>
-          <w:sz w:val="18"/>
-          <w:szCs w:val="18"/>
-          <w:lang w:val="es-ES_tradnl"/>
-        </w:rPr>
-        <w:t>http://aulaplaneta.planetasaber.com/encyclopedia/default.asp?idpack=10&amp;idpil=DI000438&amp;ruta=Buscador</w:t>
-      </w:r>
-      <w:r>
-        <w:rPr>
-          <w:rStyle w:val="Hipervnculo"/>
-          <w:rFonts w:ascii="Arial" w:hAnsi="Arial" w:cs="Arial"/>
-          <w:sz w:val="18"/>
-          <w:szCs w:val="18"/>
-          <w:lang w:val="es-ES_tradnl"/>
-        </w:rPr>
-        <w:fldChar w:fldCharType="end"/>
-      </w:r>
+      <w:hyperlink r:id="rId5" w:history="1">
+        <w:r>
+          <w:rPr>
+            <w:rStyle w:val="Hipervnculo"/>
+            <w:rFonts w:ascii="Arial" w:hAnsi="Arial" w:cs="Arial"/>
+            <w:sz w:val="18"/>
+            <w:szCs w:val="18"/>
+            <w:lang w:val="es-ES_tradnl"/>
+          </w:rPr>
+          <w:t>http://aulaplaneta.planetasaber.com/encyclopedia/default.asp?idpack=10&amp;idpil=DI000438&amp;ruta=Buscador</w:t>
+        </w:r>
+      </w:hyperlink>
     </w:p>
     <w:p>
       <w:pPr>
@@ -7554,6 +7542,7 @@
           <w:szCs w:val="18"/>
           <w:lang w:val="es-ES_tradnl"/>
         </w:rPr>
+        <w:lastRenderedPageBreak/>
         <w:t>*</w:t>
       </w:r>
       <w:r>
@@ -7702,7 +7691,6 @@
           <w:szCs w:val="18"/>
           <w:lang w:val="es-ES_tradnl"/>
         </w:rPr>
-        <w:lastRenderedPageBreak/>
         <w:t>*</w:t>
       </w:r>
       <w:r>
@@ -9889,6 +9877,8 @@
           <w:lang w:val="es-ES_tradnl"/>
         </w:rPr>
       </w:pPr>
+      <w:bookmarkStart w:id="0" w:name="_GoBack"/>
+      <w:bookmarkEnd w:id="0"/>
     </w:p>
     <w:sectPr>
       <w:pgSz w:w="11900" w:h="16840"/>
@@ -9901,7 +9891,7 @@
 </file>
 
 <file path=word/numbering.xml><?xml version="1.0" encoding="utf-8"?>
-<w:numbering xmlns:wpc="http://schemas.microsoft.com/office/word/2010/wordprocessingCanvas" xmlns:mc="http://schemas.openxmlformats.org/markup-compatibility/2006" xmlns:o="urn:schemas-microsoft-com:office:office" xmlns:r="http://schemas.openxmlformats.org/officeDocument/2006/relationships" xmlns:m="http://schemas.openxmlformats.org/officeDocument/2006/math" xmlns:v="urn:schemas-microsoft-com:vml" xmlns:wp14="http://schemas.microsoft.com/office/word/2010/wordprocessingDrawing" xmlns:wp="http://schemas.openxmlformats.org/drawingml/2006/wordprocessingDrawing" xmlns:w10="urn:schemas-microsoft-com:office:word" xmlns:w="http://schemas.openxmlformats.org/wordprocessingml/2006/main" xmlns:w14="http://schemas.microsoft.com/office/word/2010/wordml" xmlns:wpg="http://schemas.microsoft.com/office/word/2010/wordprocessingGroup" xmlns:wpi="http://schemas.microsoft.com/office/word/2010/wordprocessingInk" xmlns:wne="http://schemas.microsoft.com/office/word/2006/wordml" xmlns:wps="http://schemas.microsoft.com/office/word/2010/wordprocessingShape" mc:Ignorable="w14 wp14">
+<w:numbering xmlns:wpc="http://schemas.microsoft.com/office/word/2010/wordprocessingCanvas" xmlns:mc="http://schemas.openxmlformats.org/markup-compatibility/2006" xmlns:o="urn:schemas-microsoft-com:office:office" xmlns:r="http://schemas.openxmlformats.org/officeDocument/2006/relationships" xmlns:m="http://schemas.openxmlformats.org/officeDocument/2006/math" xmlns:v="urn:schemas-microsoft-com:vml" xmlns:wp14="http://schemas.microsoft.com/office/word/2010/wordprocessingDrawing" xmlns:wp="http://schemas.openxmlformats.org/drawingml/2006/wordprocessingDrawing" xmlns:w10="urn:schemas-microsoft-com:office:word" xmlns:w="http://schemas.openxmlformats.org/wordprocessingml/2006/main" xmlns:w14="http://schemas.microsoft.com/office/word/2010/wordml" xmlns:w15="http://schemas.microsoft.com/office/word/2012/wordml" xmlns:wpg="http://schemas.microsoft.com/office/word/2010/wordprocessingGroup" xmlns:wpi="http://schemas.microsoft.com/office/word/2010/wordprocessingInk" xmlns:wne="http://schemas.microsoft.com/office/word/2006/wordml" xmlns:wps="http://schemas.microsoft.com/office/word/2010/wordprocessingShape" mc:Ignorable="w14 w15 wp14">
   <w:abstractNum w:abstractNumId="0">
     <w:nsid w:val="5BC02C3E"/>
     <w:multiLevelType w:val="hybridMultilevel"/>
@@ -10021,16 +10011,8 @@
 </w:numbering>
 </file>
 
-<file path=word/people.xml><?xml version="1.0" encoding="utf-8"?>
-<w15:people xmlns:wpc="http://schemas.microsoft.com/office/word/2010/wordprocessingCanvas" xmlns:mc="http://schemas.openxmlformats.org/markup-compatibility/2006" xmlns:o="urn:schemas-microsoft-com:office:office" xmlns:r="http://schemas.openxmlformats.org/officeDocument/2006/relationships" xmlns:m="http://schemas.openxmlformats.org/officeDocument/2006/math" xmlns:v="urn:schemas-microsoft-com:vml" xmlns:wp14="http://schemas.microsoft.com/office/word/2010/wordprocessingDrawing" xmlns:wp="http://schemas.openxmlformats.org/drawingml/2006/wordprocessingDrawing" xmlns:w10="urn:schemas-microsoft-com:office:word" xmlns:w="http://schemas.openxmlformats.org/wordprocessingml/2006/main" xmlns:w14="http://schemas.microsoft.com/office/word/2010/wordml" xmlns:w15="http://schemas.microsoft.com/office/word/2012/wordml" xmlns:wpg="http://schemas.microsoft.com/office/word/2010/wordprocessingGroup" xmlns:wpi="http://schemas.microsoft.com/office/word/2010/wordprocessingInk" xmlns:wne="http://schemas.microsoft.com/office/word/2006/wordml" xmlns:wps="http://schemas.microsoft.com/office/word/2010/wordprocessingShape" mc:Ignorable="w14 w15 wp14">
-  <w15:person w15:author="admin">
-    <w15:presenceInfo w15:providerId="None" w15:userId="admin"/>
-  </w15:person>
-</w15:people>
-</file>
-
 <file path=word/styles.xml><?xml version="1.0" encoding="utf-8"?>
-<w:styles xmlns:mc="http://schemas.openxmlformats.org/markup-compatibility/2006" xmlns:r="http://schemas.openxmlformats.org/officeDocument/2006/relationships" xmlns:w="http://schemas.openxmlformats.org/wordprocessingml/2006/main" xmlns:w14="http://schemas.microsoft.com/office/word/2010/wordml" mc:Ignorable="w14">
+<w:styles xmlns:mc="http://schemas.openxmlformats.org/markup-compatibility/2006" xmlns:r="http://schemas.openxmlformats.org/officeDocument/2006/relationships" xmlns:w="http://schemas.openxmlformats.org/wordprocessingml/2006/main" xmlns:w14="http://schemas.microsoft.com/office/word/2010/wordml" xmlns:w15="http://schemas.microsoft.com/office/word/2012/wordml" mc:Ignorable="w14 w15">
   <w:docDefaults>
     <w:rPrDefault>
       <w:rPr>
@@ -10042,144 +10024,378 @@
     </w:rPrDefault>
     <w:pPrDefault/>
   </w:docDefaults>
-  <w:latentStyles w:defLockedState="0" w:defUIPriority="99" w:defSemiHidden="1" w:defUnhideWhenUsed="1" w:defQFormat="0" w:count="267">
-    <w:lsdException w:name="Normal" w:semiHidden="0" w:uiPriority="0" w:unhideWhenUsed="0" w:qFormat="1"/>
-    <w:lsdException w:name="heading 1" w:semiHidden="0" w:uiPriority="9" w:unhideWhenUsed="0" w:qFormat="1"/>
-    <w:lsdException w:name="heading 2" w:uiPriority="9" w:qFormat="1"/>
-    <w:lsdException w:name="heading 3" w:uiPriority="9" w:qFormat="1"/>
-    <w:lsdException w:name="heading 4" w:uiPriority="9" w:qFormat="1"/>
-    <w:lsdException w:name="heading 5" w:uiPriority="9" w:qFormat="1"/>
-    <w:lsdException w:name="heading 6" w:uiPriority="9" w:qFormat="1"/>
-    <w:lsdException w:name="heading 7" w:uiPriority="9" w:qFormat="1"/>
-    <w:lsdException w:name="heading 8" w:uiPriority="9" w:qFormat="1"/>
-    <w:lsdException w:name="heading 9" w:uiPriority="9" w:qFormat="1"/>
-    <w:lsdException w:name="toc 1" w:uiPriority="39"/>
-    <w:lsdException w:name="toc 2" w:uiPriority="39"/>
-    <w:lsdException w:name="toc 3" w:uiPriority="39"/>
-    <w:lsdException w:name="toc 4" w:uiPriority="39"/>
-    <w:lsdException w:name="toc 5" w:uiPriority="39"/>
-    <w:lsdException w:name="toc 6" w:uiPriority="39"/>
-    <w:lsdException w:name="toc 7" w:uiPriority="39"/>
-    <w:lsdException w:name="toc 8" w:uiPriority="39"/>
-    <w:lsdException w:name="toc 9" w:uiPriority="39"/>
-    <w:lsdException w:name="caption" w:uiPriority="35" w:qFormat="1"/>
-    <w:lsdException w:name="Title" w:semiHidden="0" w:uiPriority="10" w:unhideWhenUsed="0" w:qFormat="1"/>
-    <w:lsdException w:name="Default Paragraph Font" w:uiPriority="1"/>
-    <w:lsdException w:name="Subtitle" w:semiHidden="0" w:uiPriority="11" w:unhideWhenUsed="0" w:qFormat="1"/>
-    <w:lsdException w:name="Strong" w:semiHidden="0" w:uiPriority="22" w:unhideWhenUsed="0" w:qFormat="1"/>
-    <w:lsdException w:name="Emphasis" w:semiHidden="0" w:uiPriority="20" w:unhideWhenUsed="0" w:qFormat="1"/>
-    <w:lsdException w:name="Table Grid" w:semiHidden="0" w:uiPriority="59" w:unhideWhenUsed="0"/>
-    <w:lsdException w:name="Placeholder Text" w:unhideWhenUsed="0"/>
-    <w:lsdException w:name="No Spacing" w:semiHidden="0" w:uiPriority="1" w:unhideWhenUsed="0" w:qFormat="1"/>
-    <w:lsdException w:name="Light Shading" w:semiHidden="0" w:uiPriority="60" w:unhideWhenUsed="0"/>
-    <w:lsdException w:name="Light List" w:semiHidden="0" w:uiPriority="61" w:unhideWhenUsed="0"/>
-    <w:lsdException w:name="Light Grid" w:semiHidden="0" w:uiPriority="62" w:unhideWhenUsed="0"/>
-    <w:lsdException w:name="Medium Shading 1" w:semiHidden="0" w:uiPriority="63" w:unhideWhenUsed="0"/>
-    <w:lsdException w:name="Medium Shading 2" w:semiHidden="0" w:uiPriority="64" w:unhideWhenUsed="0"/>
-    <w:lsdException w:name="Medium List 1" w:semiHidden="0" w:uiPriority="65" w:unhideWhenUsed="0"/>
-    <w:lsdException w:name="Medium List 2" w:semiHidden="0" w:uiPriority="66" w:unhideWhenUsed="0"/>
-    <w:lsdException w:name="Medium Grid 1" w:semiHidden="0" w:uiPriority="67" w:unhideWhenUsed="0"/>
-    <w:lsdException w:name="Medium Grid 2" w:semiHidden="0" w:uiPriority="68" w:unhideWhenUsed="0"/>
-    <w:lsdException w:name="Medium Grid 3" w:semiHidden="0" w:uiPriority="69" w:unhideWhenUsed="0"/>
-    <w:lsdException w:name="Dark List" w:semiHidden="0" w:uiPriority="70" w:unhideWhenUsed="0"/>
-    <w:lsdException w:name="Colorful Shading" w:semiHidden="0" w:uiPriority="71" w:unhideWhenUsed="0"/>
-    <w:lsdException w:name="Colorful List" w:semiHidden="0" w:uiPriority="72" w:unhideWhenUsed="0"/>
-    <w:lsdException w:name="Colorful Grid" w:semiHidden="0" w:uiPriority="73" w:unhideWhenUsed="0"/>
-    <w:lsdException w:name="Light Shading Accent 1" w:semiHidden="0" w:uiPriority="60" w:unhideWhenUsed="0"/>
-    <w:lsdException w:name="Light List Accent 1" w:semiHidden="0" w:uiPriority="61" w:unhideWhenUsed="0"/>
-    <w:lsdException w:name="Light Grid Accent 1" w:semiHidden="0" w:uiPriority="62" w:unhideWhenUsed="0"/>
-    <w:lsdException w:name="Medium Shading 1 Accent 1" w:semiHidden="0" w:uiPriority="63" w:unhideWhenUsed="0"/>
-    <w:lsdException w:name="Medium Shading 2 Accent 1" w:semiHidden="0" w:uiPriority="64" w:unhideWhenUsed="0"/>
-    <w:lsdException w:name="Medium List 1 Accent 1" w:semiHidden="0" w:uiPriority="65" w:unhideWhenUsed="0"/>
-    <w:lsdException w:name="Revision" w:unhideWhenUsed="0"/>
-    <w:lsdException w:name="List Paragraph" w:semiHidden="0" w:uiPriority="34" w:unhideWhenUsed="0" w:qFormat="1"/>
-    <w:lsdException w:name="Quote" w:semiHidden="0" w:uiPriority="29" w:unhideWhenUsed="0" w:qFormat="1"/>
-    <w:lsdException w:name="Intense Quote" w:semiHidden="0" w:uiPriority="30" w:unhideWhenUsed="0" w:qFormat="1"/>
-    <w:lsdException w:name="Medium List 2 Accent 1" w:semiHidden="0" w:uiPriority="66" w:unhideWhenUsed="0"/>
-    <w:lsdException w:name="Medium Grid 1 Accent 1" w:semiHidden="0" w:uiPriority="67" w:unhideWhenUsed="0"/>
-    <w:lsdException w:name="Medium Grid 2 Accent 1" w:semiHidden="0" w:uiPriority="68" w:unhideWhenUsed="0"/>
-    <w:lsdException w:name="Medium Grid 3 Accent 1" w:semiHidden="0" w:uiPriority="69" w:unhideWhenUsed="0"/>
-    <w:lsdException w:name="Dark List Accent 1" w:semiHidden="0" w:uiPriority="70" w:unhideWhenUsed="0"/>
-    <w:lsdException w:name="Colorful Shading Accent 1" w:semiHidden="0" w:uiPriority="71" w:unhideWhenUsed="0"/>
-    <w:lsdException w:name="Colorful List Accent 1" w:semiHidden="0" w:uiPriority="72" w:unhideWhenUsed="0"/>
-    <w:lsdException w:name="Colorful Grid Accent 1" w:semiHidden="0" w:uiPriority="73" w:unhideWhenUsed="0"/>
-    <w:lsdException w:name="Light Shading Accent 2" w:semiHidden="0" w:uiPriority="60" w:unhideWhenUsed="0"/>
-    <w:lsdException w:name="Light List Accent 2" w:semiHidden="0" w:uiPriority="61" w:unhideWhenUsed="0"/>
-    <w:lsdException w:name="Light Grid Accent 2" w:semiHidden="0" w:uiPriority="62" w:unhideWhenUsed="0"/>
-    <w:lsdException w:name="Medium Shading 1 Accent 2" w:semiHidden="0" w:uiPriority="63" w:unhideWhenUsed="0"/>
-    <w:lsdException w:name="Medium Shading 2 Accent 2" w:semiHidden="0" w:uiPriority="64" w:unhideWhenUsed="0"/>
-    <w:lsdException w:name="Medium List 1 Accent 2" w:semiHidden="0" w:uiPriority="65" w:unhideWhenUsed="0"/>
-    <w:lsdException w:name="Medium List 2 Accent 2" w:semiHidden="0" w:uiPriority="66" w:unhideWhenUsed="0"/>
-    <w:lsdException w:name="Medium Grid 1 Accent 2" w:semiHidden="0" w:uiPriority="67" w:unhideWhenUsed="0"/>
-    <w:lsdException w:name="Medium Grid 2 Accent 2" w:semiHidden="0" w:uiPriority="68" w:unhideWhenUsed="0"/>
-    <w:lsdException w:name="Medium Grid 3 Accent 2" w:semiHidden="0" w:uiPriority="69" w:unhideWhenUsed="0"/>
-    <w:lsdException w:name="Dark List Accent 2" w:semiHidden="0" w:uiPriority="70" w:unhideWhenUsed="0"/>
-    <w:lsdException w:name="Colorful Shading Accent 2" w:semiHidden="0" w:uiPriority="71" w:unhideWhenUsed="0"/>
-    <w:lsdException w:name="Colorful List Accent 2" w:semiHidden="0" w:uiPriority="72" w:unhideWhenUsed="0"/>
-    <w:lsdException w:name="Colorful Grid Accent 2" w:semiHidden="0" w:uiPriority="73" w:unhideWhenUsed="0"/>
-    <w:lsdException w:name="Light Shading Accent 3" w:semiHidden="0" w:uiPriority="60" w:unhideWhenUsed="0"/>
-    <w:lsdException w:name="Light List Accent 3" w:semiHidden="0" w:uiPriority="61" w:unhideWhenUsed="0"/>
-    <w:lsdException w:name="Light Grid Accent 3" w:semiHidden="0" w:uiPriority="62" w:unhideWhenUsed="0"/>
-    <w:lsdException w:name="Medium Shading 1 Accent 3" w:semiHidden="0" w:uiPriority="63" w:unhideWhenUsed="0"/>
-    <w:lsdException w:name="Medium Shading 2 Accent 3" w:semiHidden="0" w:uiPriority="64" w:unhideWhenUsed="0"/>
-    <w:lsdException w:name="Medium List 1 Accent 3" w:semiHidden="0" w:uiPriority="65" w:unhideWhenUsed="0"/>
-    <w:lsdException w:name="Medium List 2 Accent 3" w:semiHidden="0" w:uiPriority="66" w:unhideWhenUsed="0"/>
-    <w:lsdException w:name="Medium Grid 1 Accent 3" w:semiHidden="0" w:uiPriority="67" w:unhideWhenUsed="0"/>
-    <w:lsdException w:name="Medium Grid 2 Accent 3" w:semiHidden="0" w:uiPriority="68" w:unhideWhenUsed="0"/>
-    <w:lsdException w:name="Medium Grid 3 Accent 3" w:semiHidden="0" w:uiPriority="69" w:unhideWhenUsed="0"/>
-    <w:lsdException w:name="Dark List Accent 3" w:semiHidden="0" w:uiPriority="70" w:unhideWhenUsed="0"/>
-    <w:lsdException w:name="Colorful Shading Accent 3" w:semiHidden="0" w:uiPriority="71" w:unhideWhenUsed="0"/>
-    <w:lsdException w:name="Colorful List Accent 3" w:semiHidden="0" w:uiPriority="72" w:unhideWhenUsed="0"/>
-    <w:lsdException w:name="Colorful Grid Accent 3" w:semiHidden="0" w:uiPriority="73" w:unhideWhenUsed="0"/>
-    <w:lsdException w:name="Light Shading Accent 4" w:semiHidden="0" w:uiPriority="60" w:unhideWhenUsed="0"/>
-    <w:lsdException w:name="Light List Accent 4" w:semiHidden="0" w:uiPriority="61" w:unhideWhenUsed="0"/>
-    <w:lsdException w:name="Light Grid Accent 4" w:semiHidden="0" w:uiPriority="62" w:unhideWhenUsed="0"/>
-    <w:lsdException w:name="Medium Shading 1 Accent 4" w:semiHidden="0" w:uiPriority="63" w:unhideWhenUsed="0"/>
-    <w:lsdException w:name="Medium Shading 2 Accent 4" w:semiHidden="0" w:uiPriority="64" w:unhideWhenUsed="0"/>
-    <w:lsdException w:name="Medium List 1 Accent 4" w:semiHidden="0" w:uiPriority="65" w:unhideWhenUsed="0"/>
-    <w:lsdException w:name="Medium List 2 Accent 4" w:semiHidden="0" w:uiPriority="66" w:unhideWhenUsed="0"/>
-    <w:lsdException w:name="Medium Grid 1 Accent 4" w:semiHidden="0" w:uiPriority="67" w:unhideWhenUsed="0"/>
-    <w:lsdException w:name="Medium Grid 2 Accent 4" w:semiHidden="0" w:uiPriority="68" w:unhideWhenUsed="0"/>
-    <w:lsdException w:name="Medium Grid 3 Accent 4" w:semiHidden="0" w:uiPriority="69" w:unhideWhenUsed="0"/>
-    <w:lsdException w:name="Dark List Accent 4" w:semiHidden="0" w:uiPriority="70" w:unhideWhenUsed="0"/>
-    <w:lsdException w:name="Colorful Shading Accent 4" w:semiHidden="0" w:uiPriority="71" w:unhideWhenUsed="0"/>
-    <w:lsdException w:name="Colorful List Accent 4" w:semiHidden="0" w:uiPriority="72" w:unhideWhenUsed="0"/>
-    <w:lsdException w:name="Colorful Grid Accent 4" w:semiHidden="0" w:uiPriority="73" w:unhideWhenUsed="0"/>
-    <w:lsdException w:name="Light Shading Accent 5" w:semiHidden="0" w:uiPriority="60" w:unhideWhenUsed="0"/>
-    <w:lsdException w:name="Light List Accent 5" w:semiHidden="0" w:uiPriority="61" w:unhideWhenUsed="0"/>
-    <w:lsdException w:name="Light Grid Accent 5" w:semiHidden="0" w:uiPriority="62" w:unhideWhenUsed="0"/>
-    <w:lsdException w:name="Medium Shading 1 Accent 5" w:semiHidden="0" w:uiPriority="63" w:unhideWhenUsed="0"/>
-    <w:lsdException w:name="Medium Shading 2 Accent 5" w:semiHidden="0" w:uiPriority="64" w:unhideWhenUsed="0"/>
-    <w:lsdException w:name="Medium List 1 Accent 5" w:semiHidden="0" w:uiPriority="65" w:unhideWhenUsed="0"/>
-    <w:lsdException w:name="Medium List 2 Accent 5" w:semiHidden="0" w:uiPriority="66" w:unhideWhenUsed="0"/>
-    <w:lsdException w:name="Medium Grid 1 Accent 5" w:semiHidden="0" w:uiPriority="67" w:unhideWhenUsed="0"/>
-    <w:lsdException w:name="Medium Grid 2 Accent 5" w:semiHidden="0" w:uiPriority="68" w:unhideWhenUsed="0"/>
-    <w:lsdException w:name="Medium Grid 3 Accent 5" w:semiHidden="0" w:uiPriority="69" w:unhideWhenUsed="0"/>
-    <w:lsdException w:name="Dark List Accent 5" w:semiHidden="0" w:uiPriority="70" w:unhideWhenUsed="0"/>
-    <w:lsdException w:name="Colorful Shading Accent 5" w:semiHidden="0" w:uiPriority="71" w:unhideWhenUsed="0"/>
-    <w:lsdException w:name="Colorful List Accent 5" w:semiHidden="0" w:uiPriority="72" w:unhideWhenUsed="0"/>
-    <w:lsdException w:name="Colorful Grid Accent 5" w:semiHidden="0" w:uiPriority="73" w:unhideWhenUsed="0"/>
-    <w:lsdException w:name="Light Shading Accent 6" w:semiHidden="0" w:uiPriority="60" w:unhideWhenUsed="0"/>
-    <w:lsdException w:name="Light List Accent 6" w:semiHidden="0" w:uiPriority="61" w:unhideWhenUsed="0"/>
-    <w:lsdException w:name="Light Grid Accent 6" w:semiHidden="0" w:uiPriority="62" w:unhideWhenUsed="0"/>
-    <w:lsdException w:name="Medium Shading 1 Accent 6" w:semiHidden="0" w:uiPriority="63" w:unhideWhenUsed="0"/>
-    <w:lsdException w:name="Medium Shading 2 Accent 6" w:semiHidden="0" w:uiPriority="64" w:unhideWhenUsed="0"/>
-    <w:lsdException w:name="Medium List 1 Accent 6" w:semiHidden="0" w:uiPriority="65" w:unhideWhenUsed="0"/>
-    <w:lsdException w:name="Medium List 2 Accent 6" w:semiHidden="0" w:uiPriority="66" w:unhideWhenUsed="0"/>
-    <w:lsdException w:name="Medium Grid 1 Accent 6" w:semiHidden="0" w:uiPriority="67" w:unhideWhenUsed="0"/>
-    <w:lsdException w:name="Medium Grid 2 Accent 6" w:semiHidden="0" w:uiPriority="68" w:unhideWhenUsed="0"/>
-    <w:lsdException w:name="Medium Grid 3 Accent 6" w:semiHidden="0" w:uiPriority="69" w:unhideWhenUsed="0"/>
-    <w:lsdException w:name="Dark List Accent 6" w:semiHidden="0" w:uiPriority="70" w:unhideWhenUsed="0"/>
-    <w:lsdException w:name="Colorful Shading Accent 6" w:semiHidden="0" w:uiPriority="71" w:unhideWhenUsed="0"/>
-    <w:lsdException w:name="Colorful List Accent 6" w:semiHidden="0" w:uiPriority="72" w:unhideWhenUsed="0"/>
-    <w:lsdException w:name="Colorful Grid Accent 6" w:semiHidden="0" w:uiPriority="73" w:unhideWhenUsed="0"/>
-    <w:lsdException w:name="Subtle Emphasis" w:semiHidden="0" w:uiPriority="19" w:unhideWhenUsed="0" w:qFormat="1"/>
-    <w:lsdException w:name="Intense Emphasis" w:semiHidden="0" w:uiPriority="21" w:unhideWhenUsed="0" w:qFormat="1"/>
-    <w:lsdException w:name="Subtle Reference" w:semiHidden="0" w:uiPriority="31" w:unhideWhenUsed="0" w:qFormat="1"/>
-    <w:lsdException w:name="Intense Reference" w:semiHidden="0" w:uiPriority="32" w:unhideWhenUsed="0" w:qFormat="1"/>
-    <w:lsdException w:name="Book Title" w:semiHidden="0" w:uiPriority="33" w:unhideWhenUsed="0" w:qFormat="1"/>
-    <w:lsdException w:name="Bibliography" w:uiPriority="37"/>
-    <w:lsdException w:name="TOC Heading" w:uiPriority="39" w:qFormat="1"/>
+  <w:latentStyles w:defLockedState="0" w:defUIPriority="99" w:defSemiHidden="0" w:defUnhideWhenUsed="0" w:defQFormat="0" w:count="371">
+    <w:lsdException w:name="Normal" w:uiPriority="0" w:qFormat="1"/>
+    <w:lsdException w:name="heading 1" w:uiPriority="9" w:qFormat="1"/>
+    <w:lsdException w:name="heading 2" w:semiHidden="1" w:uiPriority="9" w:unhideWhenUsed="1" w:qFormat="1"/>
+    <w:lsdException w:name="heading 3" w:semiHidden="1" w:uiPriority="9" w:unhideWhenUsed="1" w:qFormat="1"/>
+    <w:lsdException w:name="heading 4" w:semiHidden="1" w:uiPriority="9" w:unhideWhenUsed="1" w:qFormat="1"/>
+    <w:lsdException w:name="heading 5" w:semiHidden="1" w:uiPriority="9" w:unhideWhenUsed="1" w:qFormat="1"/>
+    <w:lsdException w:name="heading 6" w:semiHidden="1" w:uiPriority="9" w:unhideWhenUsed="1" w:qFormat="1"/>
+    <w:lsdException w:name="heading 7" w:semiHidden="1" w:uiPriority="9" w:unhideWhenUsed="1" w:qFormat="1"/>
+    <w:lsdException w:name="heading 8" w:semiHidden="1" w:uiPriority="9" w:unhideWhenUsed="1" w:qFormat="1"/>
+    <w:lsdException w:name="heading 9" w:semiHidden="1" w:uiPriority="9" w:unhideWhenUsed="1" w:qFormat="1"/>
+    <w:lsdException w:name="index 1" w:semiHidden="1" w:unhideWhenUsed="1"/>
+    <w:lsdException w:name="index 2" w:semiHidden="1" w:unhideWhenUsed="1"/>
+    <w:lsdException w:name="index 3" w:semiHidden="1" w:unhideWhenUsed="1"/>
+    <w:lsdException w:name="index 4" w:semiHidden="1" w:unhideWhenUsed="1"/>
+    <w:lsdException w:name="index 5" w:semiHidden="1" w:unhideWhenUsed="1"/>
+    <w:lsdException w:name="index 6" w:semiHidden="1" w:unhideWhenUsed="1"/>
+    <w:lsdException w:name="index 7" w:semiHidden="1" w:unhideWhenUsed="1"/>
+    <w:lsdException w:name="index 8" w:semiHidden="1" w:unhideWhenUsed="1"/>
+    <w:lsdException w:name="index 9" w:semiHidden="1" w:unhideWhenUsed="1"/>
+    <w:lsdException w:name="toc 1" w:semiHidden="1" w:uiPriority="39" w:unhideWhenUsed="1"/>
+    <w:lsdException w:name="toc 2" w:semiHidden="1" w:uiPriority="39" w:unhideWhenUsed="1"/>
+    <w:lsdException w:name="toc 3" w:semiHidden="1" w:uiPriority="39" w:unhideWhenUsed="1"/>
+    <w:lsdException w:name="toc 4" w:semiHidden="1" w:uiPriority="39" w:unhideWhenUsed="1"/>
+    <w:lsdException w:name="toc 5" w:semiHidden="1" w:uiPriority="39" w:unhideWhenUsed="1"/>
+    <w:lsdException w:name="toc 6" w:semiHidden="1" w:uiPriority="39" w:unhideWhenUsed="1"/>
+    <w:lsdException w:name="toc 7" w:semiHidden="1" w:uiPriority="39" w:unhideWhenUsed="1"/>
+    <w:lsdException w:name="toc 8" w:semiHidden="1" w:uiPriority="39" w:unhideWhenUsed="1"/>
+    <w:lsdException w:name="toc 9" w:semiHidden="1" w:uiPriority="39" w:unhideWhenUsed="1"/>
+    <w:lsdException w:name="Normal Indent" w:semiHidden="1" w:unhideWhenUsed="1"/>
+    <w:lsdException w:name="footnote text" w:semiHidden="1" w:unhideWhenUsed="1"/>
+    <w:lsdException w:name="annotation text" w:semiHidden="1" w:unhideWhenUsed="1"/>
+    <w:lsdException w:name="header" w:semiHidden="1" w:unhideWhenUsed="1"/>
+    <w:lsdException w:name="footer" w:semiHidden="1" w:unhideWhenUsed="1"/>
+    <w:lsdException w:name="index heading" w:semiHidden="1" w:unhideWhenUsed="1"/>
+    <w:lsdException w:name="caption" w:semiHidden="1" w:uiPriority="35" w:unhideWhenUsed="1" w:qFormat="1"/>
+    <w:lsdException w:name="table of figures" w:semiHidden="1" w:unhideWhenUsed="1"/>
+    <w:lsdException w:name="envelope address" w:semiHidden="1" w:unhideWhenUsed="1"/>
+    <w:lsdException w:name="envelope return" w:semiHidden="1" w:unhideWhenUsed="1"/>
+    <w:lsdException w:name="footnote reference" w:semiHidden="1" w:unhideWhenUsed="1"/>
+    <w:lsdException w:name="annotation reference" w:semiHidden="1" w:unhideWhenUsed="1"/>
+    <w:lsdException w:name="line number" w:semiHidden="1" w:unhideWhenUsed="1"/>
+    <w:lsdException w:name="page number" w:semiHidden="1" w:unhideWhenUsed="1"/>
+    <w:lsdException w:name="endnote reference" w:semiHidden="1" w:unhideWhenUsed="1"/>
+    <w:lsdException w:name="endnote text" w:semiHidden="1" w:unhideWhenUsed="1"/>
+    <w:lsdException w:name="table of authorities" w:semiHidden="1" w:unhideWhenUsed="1"/>
+    <w:lsdException w:name="macro" w:semiHidden="1" w:unhideWhenUsed="1"/>
+    <w:lsdException w:name="toa heading" w:semiHidden="1" w:unhideWhenUsed="1"/>
+    <w:lsdException w:name="List" w:semiHidden="1" w:unhideWhenUsed="1"/>
+    <w:lsdException w:name="List Bullet" w:semiHidden="1" w:unhideWhenUsed="1"/>
+    <w:lsdException w:name="List Number" w:semiHidden="1" w:unhideWhenUsed="1"/>
+    <w:lsdException w:name="List 2" w:semiHidden="1" w:unhideWhenUsed="1"/>
+    <w:lsdException w:name="List 3" w:semiHidden="1" w:unhideWhenUsed="1"/>
+    <w:lsdException w:name="List 4" w:semiHidden="1" w:unhideWhenUsed="1"/>
+    <w:lsdException w:name="List 5" w:semiHidden="1" w:unhideWhenUsed="1"/>
+    <w:lsdException w:name="List Bullet 2" w:semiHidden="1" w:unhideWhenUsed="1"/>
+    <w:lsdException w:name="List Bullet 3" w:semiHidden="1" w:unhideWhenUsed="1"/>
+    <w:lsdException w:name="List Bullet 4" w:semiHidden="1" w:unhideWhenUsed="1"/>
+    <w:lsdException w:name="List Bullet 5" w:semiHidden="1" w:unhideWhenUsed="1"/>
+    <w:lsdException w:name="List Number 2" w:semiHidden="1" w:unhideWhenUsed="1"/>
+    <w:lsdException w:name="List Number 3" w:semiHidden="1" w:unhideWhenUsed="1"/>
+    <w:lsdException w:name="List Number 4" w:semiHidden="1" w:unhideWhenUsed="1"/>
+    <w:lsdException w:name="List Number 5" w:semiHidden="1" w:unhideWhenUsed="1"/>
+    <w:lsdException w:name="Title" w:uiPriority="10" w:qFormat="1"/>
+    <w:lsdException w:name="Closing" w:semiHidden="1" w:unhideWhenUsed="1"/>
+    <w:lsdException w:name="Signature" w:semiHidden="1" w:unhideWhenUsed="1"/>
+    <w:lsdException w:name="Default Paragraph Font" w:semiHidden="1" w:uiPriority="1" w:unhideWhenUsed="1"/>
+    <w:lsdException w:name="Body Text" w:semiHidden="1" w:unhideWhenUsed="1"/>
+    <w:lsdException w:name="Body Text Indent" w:semiHidden="1" w:unhideWhenUsed="1"/>
+    <w:lsdException w:name="List Continue" w:semiHidden="1" w:unhideWhenUsed="1"/>
+    <w:lsdException w:name="List Continue 2" w:semiHidden="1" w:unhideWhenUsed="1"/>
+    <w:lsdException w:name="List Continue 3" w:semiHidden="1" w:unhideWhenUsed="1"/>
+    <w:lsdException w:name="List Continue 4" w:semiHidden="1" w:unhideWhenUsed="1"/>
+    <w:lsdException w:name="List Continue 5" w:semiHidden="1" w:unhideWhenUsed="1"/>
+    <w:lsdException w:name="Message Header" w:semiHidden="1" w:unhideWhenUsed="1"/>
+    <w:lsdException w:name="Subtitle" w:uiPriority="11" w:qFormat="1"/>
+    <w:lsdException w:name="Salutation" w:semiHidden="1" w:unhideWhenUsed="1"/>
+    <w:lsdException w:name="Date" w:semiHidden="1" w:unhideWhenUsed="1"/>
+    <w:lsdException w:name="Body Text First Indent" w:semiHidden="1" w:unhideWhenUsed="1"/>
+    <w:lsdException w:name="Body Text First Indent 2" w:semiHidden="1" w:unhideWhenUsed="1"/>
+    <w:lsdException w:name="Note Heading" w:semiHidden="1" w:unhideWhenUsed="1"/>
+    <w:lsdException w:name="Body Text 2" w:semiHidden="1" w:unhideWhenUsed="1"/>
+    <w:lsdException w:name="Body Text 3" w:semiHidden="1" w:unhideWhenUsed="1"/>
+    <w:lsdException w:name="Body Text Indent 2" w:semiHidden="1" w:unhideWhenUsed="1"/>
+    <w:lsdException w:name="Body Text Indent 3" w:semiHidden="1" w:unhideWhenUsed="1"/>
+    <w:lsdException w:name="Block Text" w:semiHidden="1" w:unhideWhenUsed="1"/>
+    <w:lsdException w:name="Hyperlink" w:semiHidden="1" w:unhideWhenUsed="1"/>
+    <w:lsdException w:name="FollowedHyperlink" w:semiHidden="1" w:unhideWhenUsed="1"/>
+    <w:lsdException w:name="Strong" w:uiPriority="22" w:qFormat="1"/>
+    <w:lsdException w:name="Emphasis" w:uiPriority="20" w:qFormat="1"/>
+    <w:lsdException w:name="Document Map" w:semiHidden="1" w:unhideWhenUsed="1"/>
+    <w:lsdException w:name="Plain Text" w:semiHidden="1" w:unhideWhenUsed="1"/>
+    <w:lsdException w:name="E-mail Signature" w:semiHidden="1" w:unhideWhenUsed="1"/>
+    <w:lsdException w:name="HTML Top of Form" w:semiHidden="1" w:unhideWhenUsed="1"/>
+    <w:lsdException w:name="HTML Bottom of Form" w:semiHidden="1" w:unhideWhenUsed="1"/>
+    <w:lsdException w:name="Normal (Web)" w:semiHidden="1" w:unhideWhenUsed="1"/>
+    <w:lsdException w:name="HTML Acronym" w:semiHidden="1" w:unhideWhenUsed="1"/>
+    <w:lsdException w:name="HTML Address" w:semiHidden="1" w:unhideWhenUsed="1"/>
+    <w:lsdException w:name="HTML Cite" w:semiHidden="1" w:unhideWhenUsed="1"/>
+    <w:lsdException w:name="HTML Code" w:semiHidden="1" w:unhideWhenUsed="1"/>
+    <w:lsdException w:name="HTML Definition" w:semiHidden="1" w:unhideWhenUsed="1"/>
+    <w:lsdException w:name="HTML Keyboard" w:semiHidden="1" w:unhideWhenUsed="1"/>
+    <w:lsdException w:name="HTML Preformatted" w:semiHidden="1" w:unhideWhenUsed="1"/>
+    <w:lsdException w:name="HTML Sample" w:semiHidden="1" w:unhideWhenUsed="1"/>
+    <w:lsdException w:name="HTML Typewriter" w:semiHidden="1" w:unhideWhenUsed="1"/>
+    <w:lsdException w:name="HTML Variable" w:semiHidden="1" w:unhideWhenUsed="1"/>
+    <w:lsdException w:name="Normal Table" w:semiHidden="1" w:unhideWhenUsed="1"/>
+    <w:lsdException w:name="annotation subject" w:semiHidden="1" w:unhideWhenUsed="1"/>
+    <w:lsdException w:name="No List" w:semiHidden="1" w:unhideWhenUsed="1"/>
+    <w:lsdException w:name="Outline List 1" w:semiHidden="1" w:unhideWhenUsed="1"/>
+    <w:lsdException w:name="Outline List 2" w:semiHidden="1" w:unhideWhenUsed="1"/>
+    <w:lsdException w:name="Outline List 3" w:semiHidden="1" w:unhideWhenUsed="1"/>
+    <w:lsdException w:name="Table Simple 1" w:semiHidden="1" w:unhideWhenUsed="1"/>
+    <w:lsdException w:name="Table Simple 2" w:semiHidden="1" w:unhideWhenUsed="1"/>
+    <w:lsdException w:name="Table Simple 3" w:semiHidden="1" w:unhideWhenUsed="1"/>
+    <w:lsdException w:name="Table Classic 1" w:semiHidden="1" w:unhideWhenUsed="1"/>
+    <w:lsdException w:name="Table Classic 2" w:semiHidden="1" w:unhideWhenUsed="1"/>
+    <w:lsdException w:name="Table Classic 3" w:semiHidden="1" w:unhideWhenUsed="1"/>
+    <w:lsdException w:name="Table Classic 4" w:semiHidden="1" w:unhideWhenUsed="1"/>
+    <w:lsdException w:name="Table Colorful 1" w:semiHidden="1" w:unhideWhenUsed="1"/>
+    <w:lsdException w:name="Table Colorful 2" w:semiHidden="1" w:unhideWhenUsed="1"/>
+    <w:lsdException w:name="Table Colorful 3" w:semiHidden="1" w:unhideWhenUsed="1"/>
+    <w:lsdException w:name="Table Columns 1" w:semiHidden="1" w:unhideWhenUsed="1"/>
+    <w:lsdException w:name="Table Columns 2" w:semiHidden="1" w:unhideWhenUsed="1"/>
+    <w:lsdException w:name="Table Columns 3" w:semiHidden="1" w:unhideWhenUsed="1"/>
+    <w:lsdException w:name="Table Columns 4" w:semiHidden="1" w:unhideWhenUsed="1"/>
+    <w:lsdException w:name="Table Columns 5" w:semiHidden="1" w:unhideWhenUsed="1"/>
+    <w:lsdException w:name="Table Grid 1" w:semiHidden="1" w:unhideWhenUsed="1"/>
+    <w:lsdException w:name="Table Grid 2" w:semiHidden="1" w:unhideWhenUsed="1"/>
+    <w:lsdException w:name="Table Grid 3" w:semiHidden="1" w:unhideWhenUsed="1"/>
+    <w:lsdException w:name="Table Grid 4" w:semiHidden="1" w:unhideWhenUsed="1"/>
+    <w:lsdException w:name="Table Grid 5" w:semiHidden="1" w:unhideWhenUsed="1"/>
+    <w:lsdException w:name="Table Grid 6" w:semiHidden="1" w:unhideWhenUsed="1"/>
+    <w:lsdException w:name="Table Grid 7" w:semiHidden="1" w:unhideWhenUsed="1"/>
+    <w:lsdException w:name="Table Grid 8" w:semiHidden="1" w:unhideWhenUsed="1"/>
+    <w:lsdException w:name="Table List 1" w:semiHidden="1" w:unhideWhenUsed="1"/>
+    <w:lsdException w:name="Table List 2" w:semiHidden="1" w:unhideWhenUsed="1"/>
+    <w:lsdException w:name="Table List 3" w:semiHidden="1" w:unhideWhenUsed="1"/>
+    <w:lsdException w:name="Table List 4" w:semiHidden="1" w:unhideWhenUsed="1"/>
+    <w:lsdException w:name="Table List 5" w:semiHidden="1" w:unhideWhenUsed="1"/>
+    <w:lsdException w:name="Table List 6" w:semiHidden="1" w:unhideWhenUsed="1"/>
+    <w:lsdException w:name="Table List 7" w:semiHidden="1" w:unhideWhenUsed="1"/>
+    <w:lsdException w:name="Table List 8" w:semiHidden="1" w:unhideWhenUsed="1"/>
+    <w:lsdException w:name="Table 3D effects 1" w:semiHidden="1" w:unhideWhenUsed="1"/>
+    <w:lsdException w:name="Table 3D effects 2" w:semiHidden="1" w:unhideWhenUsed="1"/>
+    <w:lsdException w:name="Table 3D effects 3" w:semiHidden="1" w:unhideWhenUsed="1"/>
+    <w:lsdException w:name="Table Contemporary" w:semiHidden="1" w:unhideWhenUsed="1"/>
+    <w:lsdException w:name="Table Elegant" w:semiHidden="1" w:unhideWhenUsed="1"/>
+    <w:lsdException w:name="Table Professional" w:semiHidden="1" w:unhideWhenUsed="1"/>
+    <w:lsdException w:name="Table Subtle 1" w:semiHidden="1" w:unhideWhenUsed="1"/>
+    <w:lsdException w:name="Table Subtle 2" w:semiHidden="1" w:unhideWhenUsed="1"/>
+    <w:lsdException w:name="Table Web 1" w:semiHidden="1" w:unhideWhenUsed="1"/>
+    <w:lsdException w:name="Table Web 2" w:semiHidden="1" w:unhideWhenUsed="1"/>
+    <w:lsdException w:name="Table Web 3" w:semiHidden="1" w:unhideWhenUsed="1"/>
+    <w:lsdException w:name="Balloon Text" w:semiHidden="1" w:unhideWhenUsed="1"/>
+    <w:lsdException w:name="Table Grid" w:uiPriority="59"/>
+    <w:lsdException w:name="Table Theme" w:semiHidden="1" w:unhideWhenUsed="1"/>
+    <w:lsdException w:name="Placeholder Text" w:semiHidden="1"/>
+    <w:lsdException w:name="No Spacing" w:uiPriority="1" w:qFormat="1"/>
+    <w:lsdException w:name="Light Shading" w:uiPriority="60"/>
+    <w:lsdException w:name="Light List" w:uiPriority="61"/>
+    <w:lsdException w:name="Light Grid" w:uiPriority="62"/>
+    <w:lsdException w:name="Medium Shading 1" w:uiPriority="63"/>
+    <w:lsdException w:name="Medium Shading 2" w:uiPriority="64"/>
+    <w:lsdException w:name="Medium List 1" w:uiPriority="65"/>
+    <w:lsdException w:name="Medium List 2" w:uiPriority="66"/>
+    <w:lsdException w:name="Medium Grid 1" w:uiPriority="67"/>
+    <w:lsdException w:name="Medium Grid 2" w:uiPriority="68"/>
+    <w:lsdException w:name="Medium Grid 3" w:uiPriority="69"/>
+    <w:lsdException w:name="Dark List" w:uiPriority="70"/>
+    <w:lsdException w:name="Colorful Shading" w:uiPriority="71"/>
+    <w:lsdException w:name="Colorful List" w:uiPriority="72"/>
+    <w:lsdException w:name="Colorful Grid" w:uiPriority="73"/>
+    <w:lsdException w:name="Light Shading Accent 1" w:uiPriority="60"/>
+    <w:lsdException w:name="Light List Accent 1" w:uiPriority="61"/>
+    <w:lsdException w:name="Light Grid Accent 1" w:uiPriority="62"/>
+    <w:lsdException w:name="Medium Shading 1 Accent 1" w:uiPriority="63"/>
+    <w:lsdException w:name="Medium Shading 2 Accent 1" w:uiPriority="64"/>
+    <w:lsdException w:name="Medium List 1 Accent 1" w:uiPriority="65"/>
+    <w:lsdException w:name="Revision" w:semiHidden="1"/>
+    <w:lsdException w:name="List Paragraph" w:uiPriority="34" w:qFormat="1"/>
+    <w:lsdException w:name="Quote" w:uiPriority="29" w:qFormat="1"/>
+    <w:lsdException w:name="Intense Quote" w:uiPriority="30" w:qFormat="1"/>
+    <w:lsdException w:name="Medium List 2 Accent 1" w:uiPriority="66"/>
+    <w:lsdException w:name="Medium Grid 1 Accent 1" w:uiPriority="67"/>
+    <w:lsdException w:name="Medium Grid 2 Accent 1" w:uiPriority="68"/>
+    <w:lsdException w:name="Medium Grid 3 Accent 1" w:uiPriority="69"/>
+    <w:lsdException w:name="Dark List Accent 1" w:uiPriority="70"/>
+    <w:lsdException w:name="Colorful Shading Accent 1" w:uiPriority="71"/>
+    <w:lsdException w:name="Colorful List Accent 1" w:uiPriority="72"/>
+    <w:lsdException w:name="Colorful Grid Accent 1" w:uiPriority="73"/>
+    <w:lsdException w:name="Light Shading Accent 2" w:uiPriority="60"/>
+    <w:lsdException w:name="Light List Accent 2" w:uiPriority="61"/>
+    <w:lsdException w:name="Light Grid Accent 2" w:uiPriority="62"/>
+    <w:lsdException w:name="Medium Shading 1 Accent 2" w:uiPriority="63"/>
+    <w:lsdException w:name="Medium Shading 2 Accent 2" w:uiPriority="64"/>
+    <w:lsdException w:name="Medium List 1 Accent 2" w:uiPriority="65"/>
+    <w:lsdException w:name="Medium List 2 Accent 2" w:uiPriority="66"/>
+    <w:lsdException w:name="Medium Grid 1 Accent 2" w:uiPriority="67"/>
+    <w:lsdException w:name="Medium Grid 2 Accent 2" w:uiPriority="68"/>
+    <w:lsdException w:name="Medium Grid 3 Accent 2" w:uiPriority="69"/>
+    <w:lsdException w:name="Dark List Accent 2" w:uiPriority="70"/>
+    <w:lsdException w:name="Colorful Shading Accent 2" w:uiPriority="71"/>
+    <w:lsdException w:name="Colorful List Accent 2" w:uiPriority="72"/>
+    <w:lsdException w:name="Colorful Grid Accent 2" w:uiPriority="73"/>
+    <w:lsdException w:name="Light Shading Accent 3" w:uiPriority="60"/>
+    <w:lsdException w:name="Light List Accent 3" w:uiPriority="61"/>
+    <w:lsdException w:name="Light Grid Accent 3" w:uiPriority="62"/>
+    <w:lsdException w:name="Medium Shading 1 Accent 3" w:uiPriority="63"/>
+    <w:lsdException w:name="Medium Shading 2 Accent 3" w:uiPriority="64"/>
+    <w:lsdException w:name="Medium List 1 Accent 3" w:uiPriority="65"/>
+    <w:lsdException w:name="Medium List 2 Accent 3" w:uiPriority="66"/>
+    <w:lsdException w:name="Medium Grid 1 Accent 3" w:uiPriority="67"/>
+    <w:lsdException w:name="Medium Grid 2 Accent 3" w:uiPriority="68"/>
+    <w:lsdException w:name="Medium Grid 3 Accent 3" w:uiPriority="69"/>
+    <w:lsdException w:name="Dark List Accent 3" w:uiPriority="70"/>
+    <w:lsdException w:name="Colorful Shading Accent 3" w:uiPriority="71"/>
+    <w:lsdException w:name="Colorful List Accent 3" w:uiPriority="72"/>
+    <w:lsdException w:name="Colorful Grid Accent 3" w:uiPriority="73"/>
+    <w:lsdException w:name="Light Shading Accent 4" w:uiPriority="60"/>
+    <w:lsdException w:name="Light List Accent 4" w:uiPriority="61"/>
+    <w:lsdException w:name="Light Grid Accent 4" w:uiPriority="62"/>
+    <w:lsdException w:name="Medium Shading 1 Accent 4" w:uiPriority="63"/>
+    <w:lsdException w:name="Medium Shading 2 Accent 4" w:uiPriority="64"/>
+    <w:lsdException w:name="Medium List 1 Accent 4" w:uiPriority="65"/>
+    <w:lsdException w:name="Medium List 2 Accent 4" w:uiPriority="66"/>
+    <w:lsdException w:name="Medium Grid 1 Accent 4" w:uiPriority="67"/>
+    <w:lsdException w:name="Medium Grid 2 Accent 4" w:uiPriority="68"/>
+    <w:lsdException w:name="Medium Grid 3 Accent 4" w:uiPriority="69"/>
+    <w:lsdException w:name="Dark List Accent 4" w:uiPriority="70"/>
+    <w:lsdException w:name="Colorful Shading Accent 4" w:uiPriority="71"/>
+    <w:lsdException w:name="Colorful List Accent 4" w:uiPriority="72"/>
+    <w:lsdException w:name="Colorful Grid Accent 4" w:uiPriority="73"/>
+    <w:lsdException w:name="Light Shading Accent 5" w:uiPriority="60"/>
+    <w:lsdException w:name="Light List Accent 5" w:uiPriority="61"/>
+    <w:lsdException w:name="Light Grid Accent 5" w:uiPriority="62"/>
+    <w:lsdException w:name="Medium Shading 1 Accent 5" w:uiPriority="63"/>
+    <w:lsdException w:name="Medium Shading 2 Accent 5" w:uiPriority="64"/>
+    <w:lsdException w:name="Medium List 1 Accent 5" w:uiPriority="65"/>
+    <w:lsdException w:name="Medium List 2 Accent 5" w:uiPriority="66"/>
+    <w:lsdException w:name="Medium Grid 1 Accent 5" w:uiPriority="67"/>
+    <w:lsdException w:name="Medium Grid 2 Accent 5" w:uiPriority="68"/>
+    <w:lsdException w:name="Medium Grid 3 Accent 5" w:uiPriority="69"/>
+    <w:lsdException w:name="Dark List Accent 5" w:uiPriority="70"/>
+    <w:lsdException w:name="Colorful Shading Accent 5" w:uiPriority="71"/>
+    <w:lsdException w:name="Colorful List Accent 5" w:uiPriority="72"/>
+    <w:lsdException w:name="Colorful Grid Accent 5" w:uiPriority="73"/>
+    <w:lsdException w:name="Light Shading Accent 6" w:uiPriority="60"/>
+    <w:lsdException w:name="Light List Accent 6" w:uiPriority="61"/>
+    <w:lsdException w:name="Light Grid Accent 6" w:uiPriority="62"/>
+    <w:lsdException w:name="Medium Shading 1 Accent 6" w:uiPriority="63"/>
+    <w:lsdException w:name="Medium Shading 2 Accent 6" w:uiPriority="64"/>
+    <w:lsdException w:name="Medium List 1 Accent 6" w:uiPriority="65"/>
+    <w:lsdException w:name="Medium List 2 Accent 6" w:uiPriority="66"/>
+    <w:lsdException w:name="Medium Grid 1 Accent 6" w:uiPriority="67"/>
+    <w:lsdException w:name="Medium Grid 2 Accent 6" w:uiPriority="68"/>
+    <w:lsdException w:name="Medium Grid 3 Accent 6" w:uiPriority="69"/>
+    <w:lsdException w:name="Dark List Accent 6" w:uiPriority="70"/>
+    <w:lsdException w:name="Colorful Shading Accent 6" w:uiPriority="71"/>
+    <w:lsdException w:name="Colorful List Accent 6" w:uiPriority="72"/>
+    <w:lsdException w:name="Colorful Grid Accent 6" w:uiPriority="73"/>
+    <w:lsdException w:name="Subtle Emphasis" w:uiPriority="19" w:qFormat="1"/>
+    <w:lsdException w:name="Intense Emphasis" w:uiPriority="21" w:qFormat="1"/>
+    <w:lsdException w:name="Subtle Reference" w:uiPriority="31" w:qFormat="1"/>
+    <w:lsdException w:name="Intense Reference" w:uiPriority="32" w:qFormat="1"/>
+    <w:lsdException w:name="Book Title" w:uiPriority="33" w:qFormat="1"/>
+    <w:lsdException w:name="Bibliography" w:semiHidden="1" w:uiPriority="37" w:unhideWhenUsed="1"/>
+    <w:lsdException w:name="TOC Heading" w:semiHidden="1" w:uiPriority="39" w:unhideWhenUsed="1" w:qFormat="1"/>
+    <w:lsdException w:name="Plain Table 1" w:uiPriority="41"/>
+    <w:lsdException w:name="Plain Table 2" w:uiPriority="42"/>
+    <w:lsdException w:name="Plain Table 3" w:uiPriority="43"/>
+    <w:lsdException w:name="Plain Table 4" w:uiPriority="44"/>
+    <w:lsdException w:name="Plain Table 5" w:uiPriority="45"/>
+    <w:lsdException w:name="Grid Table Light" w:uiPriority="40"/>
+    <w:lsdException w:name="Grid Table 1 Light" w:uiPriority="46"/>
+    <w:lsdException w:name="Grid Table 2" w:uiPriority="47"/>
+    <w:lsdException w:name="Grid Table 3" w:uiPriority="48"/>
+    <w:lsdException w:name="Grid Table 4" w:uiPriority="49"/>
+    <w:lsdException w:name="Grid Table 5 Dark" w:uiPriority="50"/>
+    <w:lsdException w:name="Grid Table 6 Colorful" w:uiPriority="51"/>
+    <w:lsdException w:name="Grid Table 7 Colorful" w:uiPriority="52"/>
+    <w:lsdException w:name="Grid Table 1 Light Accent 1" w:uiPriority="46"/>
+    <w:lsdException w:name="Grid Table 2 Accent 1" w:uiPriority="47"/>
+    <w:lsdException w:name="Grid Table 3 Accent 1" w:uiPriority="48"/>
+    <w:lsdException w:name="Grid Table 4 Accent 1" w:uiPriority="49"/>
+    <w:lsdException w:name="Grid Table 5 Dark Accent 1" w:uiPriority="50"/>
+    <w:lsdException w:name="Grid Table 6 Colorful Accent 1" w:uiPriority="51"/>
+    <w:lsdException w:name="Grid Table 7 Colorful Accent 1" w:uiPriority="52"/>
+    <w:lsdException w:name="Grid Table 1 Light Accent 2" w:uiPriority="46"/>
+    <w:lsdException w:name="Grid Table 2 Accent 2" w:uiPriority="47"/>
+    <w:lsdException w:name="Grid Table 3 Accent 2" w:uiPriority="48"/>
+    <w:lsdException w:name="Grid Table 4 Accent 2" w:uiPriority="49"/>
+    <w:lsdException w:name="Grid Table 5 Dark Accent 2" w:uiPriority="50"/>
+    <w:lsdException w:name="Grid Table 6 Colorful Accent 2" w:uiPriority="51"/>
+    <w:lsdException w:name="Grid Table 7 Colorful Accent 2" w:uiPriority="52"/>
+    <w:lsdException w:name="Grid Table 1 Light Accent 3" w:uiPriority="46"/>
+    <w:lsdException w:name="Grid Table 2 Accent 3" w:uiPriority="47"/>
+    <w:lsdException w:name="Grid Table 3 Accent 3" w:uiPriority="48"/>
+    <w:lsdException w:name="Grid Table 4 Accent 3" w:uiPriority="49"/>
+    <w:lsdException w:name="Grid Table 5 Dark Accent 3" w:uiPriority="50"/>
+    <w:lsdException w:name="Grid Table 6 Colorful Accent 3" w:uiPriority="51"/>
+    <w:lsdException w:name="Grid Table 7 Colorful Accent 3" w:uiPriority="52"/>
+    <w:lsdException w:name="Grid Table 1 Light Accent 4" w:uiPriority="46"/>
+    <w:lsdException w:name="Grid Table 2 Accent 4" w:uiPriority="47"/>
+    <w:lsdException w:name="Grid Table 3 Accent 4" w:uiPriority="48"/>
+    <w:lsdException w:name="Grid Table 4 Accent 4" w:uiPriority="49"/>
+    <w:lsdException w:name="Grid Table 5 Dark Accent 4" w:uiPriority="50"/>
+    <w:lsdException w:name="Grid Table 6 Colorful Accent 4" w:uiPriority="51"/>
+    <w:lsdException w:name="Grid Table 7 Colorful Accent 4" w:uiPriority="52"/>
+    <w:lsdException w:name="Grid Table 1 Light Accent 5" w:uiPriority="46"/>
+    <w:lsdException w:name="Grid Table 2 Accent 5" w:uiPriority="47"/>
+    <w:lsdException w:name="Grid Table 3 Accent 5" w:uiPriority="48"/>
+    <w:lsdException w:name="Grid Table 4 Accent 5" w:uiPriority="49"/>
+    <w:lsdException w:name="Grid Table 5 Dark Accent 5" w:uiPriority="50"/>
+    <w:lsdException w:name="Grid Table 6 Colorful Accent 5" w:uiPriority="51"/>
+    <w:lsdException w:name="Grid Table 7 Colorful Accent 5" w:uiPriority="52"/>
+    <w:lsdException w:name="Grid Table 1 Light Accent 6" w:uiPriority="46"/>
+    <w:lsdException w:name="Grid Table 2 Accent 6" w:uiPriority="47"/>
+    <w:lsdException w:name="Grid Table 3 Accent 6" w:uiPriority="48"/>
+    <w:lsdException w:name="Grid Table 4 Accent 6" w:uiPriority="49"/>
+    <w:lsdException w:name="Grid Table 5 Dark Accent 6" w:uiPriority="50"/>
+    <w:lsdException w:name="Grid Table 6 Colorful Accent 6" w:uiPriority="51"/>
+    <w:lsdException w:name="Grid Table 7 Colorful Accent 6" w:uiPriority="52"/>
+    <w:lsdException w:name="List Table 1 Light" w:uiPriority="46"/>
+    <w:lsdException w:name="List Table 2" w:uiPriority="47"/>
+    <w:lsdException w:name="List Table 3" w:uiPriority="48"/>
+    <w:lsdException w:name="List Table 4" w:uiPriority="49"/>
+    <w:lsdException w:name="List Table 5 Dark" w:uiPriority="50"/>
+    <w:lsdException w:name="List Table 6 Colorful" w:uiPriority="51"/>
+    <w:lsdException w:name="List Table 7 Colorful" w:uiPriority="52"/>
+    <w:lsdException w:name="List Table 1 Light Accent 1" w:uiPriority="46"/>
+    <w:lsdException w:name="List Table 2 Accent 1" w:uiPriority="47"/>
+    <w:lsdException w:name="List Table 3 Accent 1" w:uiPriority="48"/>
+    <w:lsdException w:name="List Table 4 Accent 1" w:uiPriority="49"/>
+    <w:lsdException w:name="List Table 5 Dark Accent 1" w:uiPriority="50"/>
+    <w:lsdException w:name="List Table 6 Colorful Accent 1" w:uiPriority="51"/>
+    <w:lsdException w:name="List Table 7 Colorful Accent 1" w:uiPriority="52"/>
+    <w:lsdException w:name="List Table 1 Light Accent 2" w:uiPriority="46"/>
+    <w:lsdException w:name="List Table 2 Accent 2" w:uiPriority="47"/>
+    <w:lsdException w:name="List Table 3 Accent 2" w:uiPriority="48"/>
+    <w:lsdException w:name="List Table 4 Accent 2" w:uiPriority="49"/>
+    <w:lsdException w:name="List Table 5 Dark Accent 2" w:uiPriority="50"/>
+    <w:lsdException w:name="List Table 6 Colorful Accent 2" w:uiPriority="51"/>
+    <w:lsdException w:name="List Table 7 Colorful Accent 2" w:uiPriority="52"/>
+    <w:lsdException w:name="List Table 1 Light Accent 3" w:uiPriority="46"/>
+    <w:lsdException w:name="List Table 2 Accent 3" w:uiPriority="47"/>
+    <w:lsdException w:name="List Table 3 Accent 3" w:uiPriority="48"/>
+    <w:lsdException w:name="List Table 4 Accent 3" w:uiPriority="49"/>
+    <w:lsdException w:name="List Table 5 Dark Accent 3" w:uiPriority="50"/>
+    <w:lsdException w:name="List Table 6 Colorful Accent 3" w:uiPriority="51"/>
+    <w:lsdException w:name="List Table 7 Colorful Accent 3" w:uiPriority="52"/>
+    <w:lsdException w:name="List Table 1 Light Accent 4" w:uiPriority="46"/>
+    <w:lsdException w:name="List Table 2 Accent 4" w:uiPriority="47"/>
+    <w:lsdException w:name="List Table 3 Accent 4" w:uiPriority="48"/>
+    <w:lsdException w:name="List Table 4 Accent 4" w:uiPriority="49"/>
+    <w:lsdException w:name="List Table 5 Dark Accent 4" w:uiPriority="50"/>
+    <w:lsdException w:name="List Table 6 Colorful Accent 4" w:uiPriority="51"/>
+    <w:lsdException w:name="List Table 7 Colorful Accent 4" w:uiPriority="52"/>
+    <w:lsdException w:name="List Table 1 Light Accent 5" w:uiPriority="46"/>
+    <w:lsdException w:name="List Table 2 Accent 5" w:uiPriority="47"/>
+    <w:lsdException w:name="List Table 3 Accent 5" w:uiPriority="48"/>
+    <w:lsdException w:name="List Table 4 Accent 5" w:uiPriority="49"/>
+    <w:lsdException w:name="List Table 5 Dark Accent 5" w:uiPriority="50"/>
+    <w:lsdException w:name="List Table 6 Colorful Accent 5" w:uiPriority="51"/>
+    <w:lsdException w:name="List Table 7 Colorful Accent 5" w:uiPriority="52"/>
+    <w:lsdException w:name="List Table 1 Light Accent 6" w:uiPriority="46"/>
+    <w:lsdException w:name="List Table 2 Accent 6" w:uiPriority="47"/>
+    <w:lsdException w:name="List Table 3 Accent 6" w:uiPriority="48"/>
+    <w:lsdException w:name="List Table 4 Accent 6" w:uiPriority="49"/>
+    <w:lsdException w:name="List Table 5 Dark Accent 6" w:uiPriority="50"/>
+    <w:lsdException w:name="List Table 6 Colorful Accent 6" w:uiPriority="51"/>
+    <w:lsdException w:name="List Table 7 Colorful Accent 6" w:uiPriority="52"/>
   </w:latentStyles>
   <w:style w:type="paragraph" w:default="1" w:styleId="Normal">
     <w:name w:val="Normal"/>
@@ -10218,7 +10434,6 @@
     <w:uiPriority w:val="59"/>
     <w:rsid w:val="006907A4"/>
     <w:tblPr>
-      <w:tblInd w:w="0" w:type="dxa"/>
       <w:tblBorders>
         <w:top w:val="single" w:sz="4" w:space="0" w:color="auto"/>
         <w:left w:val="single" w:sz="4" w:space="0" w:color="auto"/>
@@ -10227,335 +10442,6 @@
         <w:insideH w:val="single" w:sz="4" w:space="0" w:color="auto"/>
         <w:insideV w:val="single" w:sz="4" w:space="0" w:color="auto"/>
       </w:tblBorders>
-      <w:tblCellMar>
-        <w:top w:w="0" w:type="dxa"/>
-        <w:left w:w="108" w:type="dxa"/>
-        <w:bottom w:w="0" w:type="dxa"/>
-        <w:right w:w="108" w:type="dxa"/>
-      </w:tblCellMar>
-    </w:tblPr>
-  </w:style>
-  <w:style w:type="paragraph" w:styleId="Prrafodelista">
-    <w:name w:val="List Paragraph"/>
-    <w:basedOn w:val="Normal"/>
-    <w:uiPriority w:val="34"/>
-    <w:qFormat/>
-    <w:rsid w:val="00054002"/>
-    <w:pPr>
-      <w:ind w:left="720"/>
-      <w:contextualSpacing/>
-    </w:pPr>
-  </w:style>
-  <w:style w:type="character" w:styleId="Hipervnculo">
-    <w:name w:val="Hyperlink"/>
-    <w:basedOn w:val="Fuentedeprrafopredeter"/>
-    <w:uiPriority w:val="99"/>
-    <w:unhideWhenUsed/>
-    <w:rsid w:val="002807C9"/>
-    <w:rPr>
-      <w:color w:val="0000FF" w:themeColor="hyperlink"/>
-      <w:u w:val="single"/>
-    </w:rPr>
-  </w:style>
-  <w:style w:type="character" w:styleId="Refdecomentario">
-    <w:name w:val="annotation reference"/>
-    <w:basedOn w:val="Fuentedeprrafopredeter"/>
-    <w:uiPriority w:val="99"/>
-    <w:semiHidden/>
-    <w:unhideWhenUsed/>
-    <w:rsid w:val="00393E4B"/>
-    <w:rPr>
-      <w:sz w:val="16"/>
-      <w:szCs w:val="16"/>
-    </w:rPr>
-  </w:style>
-  <w:style w:type="paragraph" w:styleId="Textocomentario">
-    <w:name w:val="annotation text"/>
-    <w:basedOn w:val="Normal"/>
-    <w:link w:val="TextocomentarioCar"/>
-    <w:uiPriority w:val="99"/>
-    <w:semiHidden/>
-    <w:unhideWhenUsed/>
-    <w:rsid w:val="00393E4B"/>
-    <w:rPr>
-      <w:sz w:val="20"/>
-      <w:szCs w:val="20"/>
-    </w:rPr>
-  </w:style>
-  <w:style w:type="character" w:customStyle="1" w:styleId="TextocomentarioCar">
-    <w:name w:val="Texto comentario Car"/>
-    <w:basedOn w:val="Fuentedeprrafopredeter"/>
-    <w:link w:val="Textocomentario"/>
-    <w:uiPriority w:val="99"/>
-    <w:semiHidden/>
-    <w:rsid w:val="00393E4B"/>
-    <w:rPr>
-      <w:sz w:val="20"/>
-      <w:szCs w:val="20"/>
-    </w:rPr>
-  </w:style>
-  <w:style w:type="paragraph" w:styleId="Asuntodelcomentario">
-    <w:name w:val="annotation subject"/>
-    <w:basedOn w:val="Textocomentario"/>
-    <w:next w:val="Textocomentario"/>
-    <w:link w:val="AsuntodelcomentarioCar"/>
-    <w:uiPriority w:val="99"/>
-    <w:semiHidden/>
-    <w:unhideWhenUsed/>
-    <w:rsid w:val="00393E4B"/>
-    <w:rPr>
-      <w:b/>
-      <w:bCs/>
-    </w:rPr>
-  </w:style>
-  <w:style w:type="character" w:customStyle="1" w:styleId="AsuntodelcomentarioCar">
-    <w:name w:val="Asunto del comentario Car"/>
-    <w:basedOn w:val="TextocomentarioCar"/>
-    <w:link w:val="Asuntodelcomentario"/>
-    <w:uiPriority w:val="99"/>
-    <w:semiHidden/>
-    <w:rsid w:val="00393E4B"/>
-    <w:rPr>
-      <w:b/>
-      <w:bCs/>
-      <w:sz w:val="20"/>
-      <w:szCs w:val="20"/>
-    </w:rPr>
-  </w:style>
-  <w:style w:type="paragraph" w:styleId="Textodeglobo">
-    <w:name w:val="Balloon Text"/>
-    <w:basedOn w:val="Normal"/>
-    <w:link w:val="TextodegloboCar"/>
-    <w:uiPriority w:val="99"/>
-    <w:semiHidden/>
-    <w:unhideWhenUsed/>
-    <w:rsid w:val="00393E4B"/>
-    <w:rPr>
-      <w:rFonts w:ascii="Segoe UI" w:hAnsi="Segoe UI" w:cs="Segoe UI"/>
-      <w:sz w:val="18"/>
-      <w:szCs w:val="18"/>
-    </w:rPr>
-  </w:style>
-  <w:style w:type="character" w:customStyle="1" w:styleId="TextodegloboCar">
-    <w:name w:val="Texto de globo Car"/>
-    <w:basedOn w:val="Fuentedeprrafopredeter"/>
-    <w:link w:val="Textodeglobo"/>
-    <w:uiPriority w:val="99"/>
-    <w:semiHidden/>
-    <w:rsid w:val="00393E4B"/>
-    <w:rPr>
-      <w:rFonts w:ascii="Segoe UI" w:hAnsi="Segoe UI" w:cs="Segoe UI"/>
-      <w:sz w:val="18"/>
-      <w:szCs w:val="18"/>
-    </w:rPr>
-  </w:style>
-</w:styles>
-</file>
-
-<file path=word/stylesWithEffects.xml><?xml version="1.0" encoding="utf-8"?>
-<w:styles xmlns:wpc="http://schemas.microsoft.com/office/word/2010/wordprocessingCanvas" xmlns:mc="http://schemas.openxmlformats.org/markup-compatibility/2006" xmlns:o="urn:schemas-microsoft-com:office:office" xmlns:r="http://schemas.openxmlformats.org/officeDocument/2006/relationships" xmlns:m="http://schemas.openxmlformats.org/officeDocument/2006/math" xmlns:v="urn:schemas-microsoft-com:vml" xmlns:wp14="http://schemas.microsoft.com/office/word/2010/wordprocessingDrawing" xmlns:wp="http://schemas.openxmlformats.org/drawingml/2006/wordprocessingDrawing" xmlns:w10="urn:schemas-microsoft-com:office:word" xmlns:w="http://schemas.openxmlformats.org/wordprocessingml/2006/main" xmlns:w14="http://schemas.microsoft.com/office/word/2010/wordml" xmlns:wpg="http://schemas.microsoft.com/office/word/2010/wordprocessingGroup" xmlns:wpi="http://schemas.microsoft.com/office/word/2010/wordprocessingInk" xmlns:wne="http://schemas.microsoft.com/office/word/2006/wordml" xmlns:wps="http://schemas.microsoft.com/office/word/2010/wordprocessingShape" mc:Ignorable="w14 wp14">
-  <w:docDefaults>
-    <w:rPrDefault>
-      <w:rPr>
-        <w:rFonts w:asciiTheme="minorHAnsi" w:eastAsiaTheme="minorEastAsia" w:hAnsiTheme="minorHAnsi" w:cstheme="minorBidi"/>
-        <w:sz w:val="24"/>
-        <w:szCs w:val="24"/>
-        <w:lang w:val="en-US" w:eastAsia="en-US" w:bidi="ar-SA"/>
-      </w:rPr>
-    </w:rPrDefault>
-    <w:pPrDefault/>
-  </w:docDefaults>
-  <w:latentStyles w:defLockedState="0" w:defUIPriority="99" w:defSemiHidden="1" w:defUnhideWhenUsed="1" w:defQFormat="0" w:count="267">
-    <w:lsdException w:name="Normal" w:semiHidden="0" w:uiPriority="0" w:unhideWhenUsed="0" w:qFormat="1"/>
-    <w:lsdException w:name="heading 1" w:semiHidden="0" w:uiPriority="9" w:unhideWhenUsed="0" w:qFormat="1"/>
-    <w:lsdException w:name="heading 2" w:uiPriority="9" w:qFormat="1"/>
-    <w:lsdException w:name="heading 3" w:uiPriority="9" w:qFormat="1"/>
-    <w:lsdException w:name="heading 4" w:uiPriority="9" w:qFormat="1"/>
-    <w:lsdException w:name="heading 5" w:uiPriority="9" w:qFormat="1"/>
-    <w:lsdException w:name="heading 6" w:uiPriority="9" w:qFormat="1"/>
-    <w:lsdException w:name="heading 7" w:uiPriority="9" w:qFormat="1"/>
-    <w:lsdException w:name="heading 8" w:uiPriority="9" w:qFormat="1"/>
-    <w:lsdException w:name="heading 9" w:uiPriority="9" w:qFormat="1"/>
-    <w:lsdException w:name="toc 1" w:uiPriority="39"/>
-    <w:lsdException w:name="toc 2" w:uiPriority="39"/>
-    <w:lsdException w:name="toc 3" w:uiPriority="39"/>
-    <w:lsdException w:name="toc 4" w:uiPriority="39"/>
-    <w:lsdException w:name="toc 5" w:uiPriority="39"/>
-    <w:lsdException w:name="toc 6" w:uiPriority="39"/>
-    <w:lsdException w:name="toc 7" w:uiPriority="39"/>
-    <w:lsdException w:name="toc 8" w:uiPriority="39"/>
-    <w:lsdException w:name="toc 9" w:uiPriority="39"/>
-    <w:lsdException w:name="caption" w:uiPriority="35" w:qFormat="1"/>
-    <w:lsdException w:name="Title" w:semiHidden="0" w:uiPriority="10" w:unhideWhenUsed="0" w:qFormat="1"/>
-    <w:lsdException w:name="Default Paragraph Font" w:uiPriority="1"/>
-    <w:lsdException w:name="Subtitle" w:semiHidden="0" w:uiPriority="11" w:unhideWhenUsed="0" w:qFormat="1"/>
-    <w:lsdException w:name="Strong" w:semiHidden="0" w:uiPriority="22" w:unhideWhenUsed="0" w:qFormat="1"/>
-    <w:lsdException w:name="Emphasis" w:semiHidden="0" w:uiPriority="20" w:unhideWhenUsed="0" w:qFormat="1"/>
-    <w:lsdException w:name="Table Grid" w:semiHidden="0" w:uiPriority="59" w:unhideWhenUsed="0"/>
-    <w:lsdException w:name="Placeholder Text" w:unhideWhenUsed="0"/>
-    <w:lsdException w:name="No Spacing" w:semiHidden="0" w:uiPriority="1" w:unhideWhenUsed="0" w:qFormat="1"/>
-    <w:lsdException w:name="Light Shading" w:semiHidden="0" w:uiPriority="60" w:unhideWhenUsed="0"/>
-    <w:lsdException w:name="Light List" w:semiHidden="0" w:uiPriority="61" w:unhideWhenUsed="0"/>
-    <w:lsdException w:name="Light Grid" w:semiHidden="0" w:uiPriority="62" w:unhideWhenUsed="0"/>
-    <w:lsdException w:name="Medium Shading 1" w:semiHidden="0" w:uiPriority="63" w:unhideWhenUsed="0"/>
-    <w:lsdException w:name="Medium Shading 2" w:semiHidden="0" w:uiPriority="64" w:unhideWhenUsed="0"/>
-    <w:lsdException w:name="Medium List 1" w:semiHidden="0" w:uiPriority="65" w:unhideWhenUsed="0"/>
-    <w:lsdException w:name="Medium List 2" w:semiHidden="0" w:uiPriority="66" w:unhideWhenUsed="0"/>
-    <w:lsdException w:name="Medium Grid 1" w:semiHidden="0" w:uiPriority="67" w:unhideWhenUsed="0"/>
-    <w:lsdException w:name="Medium Grid 2" w:semiHidden="0" w:uiPriority="68" w:unhideWhenUsed="0"/>
-    <w:lsdException w:name="Medium Grid 3" w:semiHidden="0" w:uiPriority="69" w:unhideWhenUsed="0"/>
-    <w:lsdException w:name="Dark List" w:semiHidden="0" w:uiPriority="70" w:unhideWhenUsed="0"/>
-    <w:lsdException w:name="Colorful Shading" w:semiHidden="0" w:uiPriority="71" w:unhideWhenUsed="0"/>
-    <w:lsdException w:name="Colorful List" w:semiHidden="0" w:uiPriority="72" w:unhideWhenUsed="0"/>
-    <w:lsdException w:name="Colorful Grid" w:semiHidden="0" w:uiPriority="73" w:unhideWhenUsed="0"/>
-    <w:lsdException w:name="Light Shading Accent 1" w:semiHidden="0" w:uiPriority="60" w:unhideWhenUsed="0"/>
-    <w:lsdException w:name="Light List Accent 1" w:semiHidden="0" w:uiPriority="61" w:unhideWhenUsed="0"/>
-    <w:lsdException w:name="Light Grid Accent 1" w:semiHidden="0" w:uiPriority="62" w:unhideWhenUsed="0"/>
-    <w:lsdException w:name="Medium Shading 1 Accent 1" w:semiHidden="0" w:uiPriority="63" w:unhideWhenUsed="0"/>
-    <w:lsdException w:name="Medium Shading 2 Accent 1" w:semiHidden="0" w:uiPriority="64" w:unhideWhenUsed="0"/>
-    <w:lsdException w:name="Medium List 1 Accent 1" w:semiHidden="0" w:uiPriority="65" w:unhideWhenUsed="0"/>
-    <w:lsdException w:name="Revision" w:unhideWhenUsed="0"/>
-    <w:lsdException w:name="List Paragraph" w:semiHidden="0" w:uiPriority="34" w:unhideWhenUsed="0" w:qFormat="1"/>
-    <w:lsdException w:name="Quote" w:semiHidden="0" w:uiPriority="29" w:unhideWhenUsed="0" w:qFormat="1"/>
-    <w:lsdException w:name="Intense Quote" w:semiHidden="0" w:uiPriority="30" w:unhideWhenUsed="0" w:qFormat="1"/>
-    <w:lsdException w:name="Medium List 2 Accent 1" w:semiHidden="0" w:uiPriority="66" w:unhideWhenUsed="0"/>
-    <w:lsdException w:name="Medium Grid 1 Accent 1" w:semiHidden="0" w:uiPriority="67" w:unhideWhenUsed="0"/>
-    <w:lsdException w:name="Medium Grid 2 Accent 1" w:semiHidden="0" w:uiPriority="68" w:unhideWhenUsed="0"/>
-    <w:lsdException w:name="Medium Grid 3 Accent 1" w:semiHidden="0" w:uiPriority="69" w:unhideWhenUsed="0"/>
-    <w:lsdException w:name="Dark List Accent 1" w:semiHidden="0" w:uiPriority="70" w:unhideWhenUsed="0"/>
-    <w:lsdException w:name="Colorful Shading Accent 1" w:semiHidden="0" w:uiPriority="71" w:unhideWhenUsed="0"/>
-    <w:lsdException w:name="Colorful List Accent 1" w:semiHidden="0" w:uiPriority="72" w:unhideWhenUsed="0"/>
-    <w:lsdException w:name="Colorful Grid Accent 1" w:semiHidden="0" w:uiPriority="73" w:unhideWhenUsed="0"/>
-    <w:lsdException w:name="Light Shading Accent 2" w:semiHidden="0" w:uiPriority="60" w:unhideWhenUsed="0"/>
-    <w:lsdException w:name="Light List Accent 2" w:semiHidden="0" w:uiPriority="61" w:unhideWhenUsed="0"/>
-    <w:lsdException w:name="Light Grid Accent 2" w:semiHidden="0" w:uiPriority="62" w:unhideWhenUsed="0"/>
-    <w:lsdException w:name="Medium Shading 1 Accent 2" w:semiHidden="0" w:uiPriority="63" w:unhideWhenUsed="0"/>
-    <w:lsdException w:name="Medium Shading 2 Accent 2" w:semiHidden="0" w:uiPriority="64" w:unhideWhenUsed="0"/>
-    <w:lsdException w:name="Medium List 1 Accent 2" w:semiHidden="0" w:uiPriority="65" w:unhideWhenUsed="0"/>
-    <w:lsdException w:name="Medium List 2 Accent 2" w:semiHidden="0" w:uiPriority="66" w:unhideWhenUsed="0"/>
-    <w:lsdException w:name="Medium Grid 1 Accent 2" w:semiHidden="0" w:uiPriority="67" w:unhideWhenUsed="0"/>
-    <w:lsdException w:name="Medium Grid 2 Accent 2" w:semiHidden="0" w:uiPriority="68" w:unhideWhenUsed="0"/>
-    <w:lsdException w:name="Medium Grid 3 Accent 2" w:semiHidden="0" w:uiPriority="69" w:unhideWhenUsed="0"/>
-    <w:lsdException w:name="Dark List Accent 2" w:semiHidden="0" w:uiPriority="70" w:unhideWhenUsed="0"/>
-    <w:lsdException w:name="Colorful Shading Accent 2" w:semiHidden="0" w:uiPriority="71" w:unhideWhenUsed="0"/>
-    <w:lsdException w:name="Colorful List Accent 2" w:semiHidden="0" w:uiPriority="72" w:unhideWhenUsed="0"/>
-    <w:lsdException w:name="Colorful Grid Accent 2" w:semiHidden="0" w:uiPriority="73" w:unhideWhenUsed="0"/>
-    <w:lsdException w:name="Light Shading Accent 3" w:semiHidden="0" w:uiPriority="60" w:unhideWhenUsed="0"/>
-    <w:lsdException w:name="Light List Accent 3" w:semiHidden="0" w:uiPriority="61" w:unhideWhenUsed="0"/>
-    <w:lsdException w:name="Light Grid Accent 3" w:semiHidden="0" w:uiPriority="62" w:unhideWhenUsed="0"/>
-    <w:lsdException w:name="Medium Shading 1 Accent 3" w:semiHidden="0" w:uiPriority="63" w:unhideWhenUsed="0"/>
-    <w:lsdException w:name="Medium Shading 2 Accent 3" w:semiHidden="0" w:uiPriority="64" w:unhideWhenUsed="0"/>
-    <w:lsdException w:name="Medium List 1 Accent 3" w:semiHidden="0" w:uiPriority="65" w:unhideWhenUsed="0"/>
-    <w:lsdException w:name="Medium List 2 Accent 3" w:semiHidden="0" w:uiPriority="66" w:unhideWhenUsed="0"/>
-    <w:lsdException w:name="Medium Grid 1 Accent 3" w:semiHidden="0" w:uiPriority="67" w:unhideWhenUsed="0"/>
-    <w:lsdException w:name="Medium Grid 2 Accent 3" w:semiHidden="0" w:uiPriority="68" w:unhideWhenUsed="0"/>
-    <w:lsdException w:name="Medium Grid 3 Accent 3" w:semiHidden="0" w:uiPriority="69" w:unhideWhenUsed="0"/>
-    <w:lsdException w:name="Dark List Accent 3" w:semiHidden="0" w:uiPriority="70" w:unhideWhenUsed="0"/>
-    <w:lsdException w:name="Colorful Shading Accent 3" w:semiHidden="0" w:uiPriority="71" w:unhideWhenUsed="0"/>
-    <w:lsdException w:name="Colorful List Accent 3" w:semiHidden="0" w:uiPriority="72" w:unhideWhenUsed="0"/>
-    <w:lsdException w:name="Colorful Grid Accent 3" w:semiHidden="0" w:uiPriority="73" w:unhideWhenUsed="0"/>
-    <w:lsdException w:name="Light Shading Accent 4" w:semiHidden="0" w:uiPriority="60" w:unhideWhenUsed="0"/>
-    <w:lsdException w:name="Light List Accent 4" w:semiHidden="0" w:uiPriority="61" w:unhideWhenUsed="0"/>
-    <w:lsdException w:name="Light Grid Accent 4" w:semiHidden="0" w:uiPriority="62" w:unhideWhenUsed="0"/>
-    <w:lsdException w:name="Medium Shading 1 Accent 4" w:semiHidden="0" w:uiPriority="63" w:unhideWhenUsed="0"/>
-    <w:lsdException w:name="Medium Shading 2 Accent 4" w:semiHidden="0" w:uiPriority="64" w:unhideWhenUsed="0"/>
-    <w:lsdException w:name="Medium List 1 Accent 4" w:semiHidden="0" w:uiPriority="65" w:unhideWhenUsed="0"/>
-    <w:lsdException w:name="Medium List 2 Accent 4" w:semiHidden="0" w:uiPriority="66" w:unhideWhenUsed="0"/>
-    <w:lsdException w:name="Medium Grid 1 Accent 4" w:semiHidden="0" w:uiPriority="67" w:unhideWhenUsed="0"/>
-    <w:lsdException w:name="Medium Grid 2 Accent 4" w:semiHidden="0" w:uiPriority="68" w:unhideWhenUsed="0"/>
-    <w:lsdException w:name="Medium Grid 3 Accent 4" w:semiHidden="0" w:uiPriority="69" w:unhideWhenUsed="0"/>
-    <w:lsdException w:name="Dark List Accent 4" w:semiHidden="0" w:uiPriority="70" w:unhideWhenUsed="0"/>
-    <w:lsdException w:name="Colorful Shading Accent 4" w:semiHidden="0" w:uiPriority="71" w:unhideWhenUsed="0"/>
-    <w:lsdException w:name="Colorful List Accent 4" w:semiHidden="0" w:uiPriority="72" w:unhideWhenUsed="0"/>
-    <w:lsdException w:name="Colorful Grid Accent 4" w:semiHidden="0" w:uiPriority="73" w:unhideWhenUsed="0"/>
-    <w:lsdException w:name="Light Shading Accent 5" w:semiHidden="0" w:uiPriority="60" w:unhideWhenUsed="0"/>
-    <w:lsdException w:name="Light List Accent 5" w:semiHidden="0" w:uiPriority="61" w:unhideWhenUsed="0"/>
-    <w:lsdException w:name="Light Grid Accent 5" w:semiHidden="0" w:uiPriority="62" w:unhideWhenUsed="0"/>
-    <w:lsdException w:name="Medium Shading 1 Accent 5" w:semiHidden="0" w:uiPriority="63" w:unhideWhenUsed="0"/>
-    <w:lsdException w:name="Medium Shading 2 Accent 5" w:semiHidden="0" w:uiPriority="64" w:unhideWhenUsed="0"/>
-    <w:lsdException w:name="Medium List 1 Accent 5" w:semiHidden="0" w:uiPriority="65" w:unhideWhenUsed="0"/>
-    <w:lsdException w:name="Medium List 2 Accent 5" w:semiHidden="0" w:uiPriority="66" w:unhideWhenUsed="0"/>
-    <w:lsdException w:name="Medium Grid 1 Accent 5" w:semiHidden="0" w:uiPriority="67" w:unhideWhenUsed="0"/>
-    <w:lsdException w:name="Medium Grid 2 Accent 5" w:semiHidden="0" w:uiPriority="68" w:unhideWhenUsed="0"/>
-    <w:lsdException w:name="Medium Grid 3 Accent 5" w:semiHidden="0" w:uiPriority="69" w:unhideWhenUsed="0"/>
-    <w:lsdException w:name="Dark List Accent 5" w:semiHidden="0" w:uiPriority="70" w:unhideWhenUsed="0"/>
-    <w:lsdException w:name="Colorful Shading Accent 5" w:semiHidden="0" w:uiPriority="71" w:unhideWhenUsed="0"/>
-    <w:lsdException w:name="Colorful List Accent 5" w:semiHidden="0" w:uiPriority="72" w:unhideWhenUsed="0"/>
-    <w:lsdException w:name="Colorful Grid Accent 5" w:semiHidden="0" w:uiPriority="73" w:unhideWhenUsed="0"/>
-    <w:lsdException w:name="Light Shading Accent 6" w:semiHidden="0" w:uiPriority="60" w:unhideWhenUsed="0"/>
-    <w:lsdException w:name="Light List Accent 6" w:semiHidden="0" w:uiPriority="61" w:unhideWhenUsed="0"/>
-    <w:lsdException w:name="Light Grid Accent 6" w:semiHidden="0" w:uiPriority="62" w:unhideWhenUsed="0"/>
-    <w:lsdException w:name="Medium Shading 1 Accent 6" w:semiHidden="0" w:uiPriority="63" w:unhideWhenUsed="0"/>
-    <w:lsdException w:name="Medium Shading 2 Accent 6" w:semiHidden="0" w:uiPriority="64" w:unhideWhenUsed="0"/>
-    <w:lsdException w:name="Medium List 1 Accent 6" w:semiHidden="0" w:uiPriority="65" w:unhideWhenUsed="0"/>
-    <w:lsdException w:name="Medium List 2 Accent 6" w:semiHidden="0" w:uiPriority="66" w:unhideWhenUsed="0"/>
-    <w:lsdException w:name="Medium Grid 1 Accent 6" w:semiHidden="0" w:uiPriority="67" w:unhideWhenUsed="0"/>
-    <w:lsdException w:name="Medium Grid 2 Accent 6" w:semiHidden="0" w:uiPriority="68" w:unhideWhenUsed="0"/>
-    <w:lsdException w:name="Medium Grid 3 Accent 6" w:semiHidden="0" w:uiPriority="69" w:unhideWhenUsed="0"/>
-    <w:lsdException w:name="Dark List Accent 6" w:semiHidden="0" w:uiPriority="70" w:unhideWhenUsed="0"/>
-    <w:lsdException w:name="Colorful Shading Accent 6" w:semiHidden="0" w:uiPriority="71" w:unhideWhenUsed="0"/>
-    <w:lsdException w:name="Colorful List Accent 6" w:semiHidden="0" w:uiPriority="72" w:unhideWhenUsed="0"/>
-    <w:lsdException w:name="Colorful Grid Accent 6" w:semiHidden="0" w:uiPriority="73" w:unhideWhenUsed="0"/>
-    <w:lsdException w:name="Subtle Emphasis" w:semiHidden="0" w:uiPriority="19" w:unhideWhenUsed="0" w:qFormat="1"/>
-    <w:lsdException w:name="Intense Emphasis" w:semiHidden="0" w:uiPriority="21" w:unhideWhenUsed="0" w:qFormat="1"/>
-    <w:lsdException w:name="Subtle Reference" w:semiHidden="0" w:uiPriority="31" w:unhideWhenUsed="0" w:qFormat="1"/>
-    <w:lsdException w:name="Intense Reference" w:semiHidden="0" w:uiPriority="32" w:unhideWhenUsed="0" w:qFormat="1"/>
-    <w:lsdException w:name="Book Title" w:semiHidden="0" w:uiPriority="33" w:unhideWhenUsed="0" w:qFormat="1"/>
-    <w:lsdException w:name="Bibliography" w:uiPriority="37"/>
-    <w:lsdException w:name="TOC Heading" w:uiPriority="39" w:qFormat="1"/>
-  </w:latentStyles>
-  <w:style w:type="paragraph" w:default="1" w:styleId="Normal">
-    <w:name w:val="Normal"/>
-    <w:qFormat/>
-  </w:style>
-  <w:style w:type="character" w:default="1" w:styleId="Fuentedeprrafopredeter">
-    <w:name w:val="Default Paragraph Font"/>
-    <w:uiPriority w:val="1"/>
-    <w:semiHidden/>
-    <w:unhideWhenUsed/>
-  </w:style>
-  <w:style w:type="table" w:default="1" w:styleId="Tablanormal">
-    <w:name w:val="Normal Table"/>
-    <w:uiPriority w:val="99"/>
-    <w:semiHidden/>
-    <w:unhideWhenUsed/>
-    <w:tblPr>
-      <w:tblInd w:w="0" w:type="dxa"/>
-      <w:tblCellMar>
-        <w:top w:w="0" w:type="dxa"/>
-        <w:left w:w="108" w:type="dxa"/>
-        <w:bottom w:w="0" w:type="dxa"/>
-        <w:right w:w="108" w:type="dxa"/>
-      </w:tblCellMar>
-    </w:tblPr>
-  </w:style>
-  <w:style w:type="numbering" w:default="1" w:styleId="Sinlista">
-    <w:name w:val="No List"/>
-    <w:uiPriority w:val="99"/>
-    <w:semiHidden/>
-    <w:unhideWhenUsed/>
-  </w:style>
-  <w:style w:type="table" w:styleId="Tablaconcuadrcula">
-    <w:name w:val="Table Grid"/>
-    <w:basedOn w:val="Tablanormal"/>
-    <w:uiPriority w:val="59"/>
-    <w:rsid w:val="006907A4"/>
-    <w:tblPr>
-      <w:tblInd w:w="0" w:type="dxa"/>
-      <w:tblBorders>
-        <w:top w:val="single" w:sz="4" w:space="0" w:color="auto"/>
-        <w:left w:val="single" w:sz="4" w:space="0" w:color="auto"/>
-        <w:bottom w:val="single" w:sz="4" w:space="0" w:color="auto"/>
-        <w:right w:val="single" w:sz="4" w:space="0" w:color="auto"/>
-        <w:insideH w:val="single" w:sz="4" w:space="0" w:color="auto"/>
-        <w:insideV w:val="single" w:sz="4" w:space="0" w:color="auto"/>
-      </w:tblBorders>
-      <w:tblCellMar>
-        <w:top w:w="0" w:type="dxa"/>
-        <w:left w:w="108" w:type="dxa"/>
-        <w:bottom w:w="0" w:type="dxa"/>
-        <w:right w:w="108" w:type="dxa"/>
-      </w:tblCellMar>
     </w:tblPr>
   </w:style>
   <w:style w:type="paragraph" w:styleId="Prrafodelista">

</xml_diff>